<commit_message>
alterações no doc. de visão
</commit_message>
<xml_diff>
--- a/Requisitos/AS_visao.docx
+++ b/Requisitos/AS_visao.docx
@@ -9,16 +9,23 @@
           <w:lang w:val="pt-BR"/>
         </w:rPr>
       </w:pPr>
+      <w:proofErr w:type="spellStart"/>
       <w:r>
         <w:t>Acadsystem</w:t>
       </w:r>
+      <w:proofErr w:type="spellEnd"/>
     </w:p>
     <w:p>
       <w:pPr>
         <w:pStyle w:val="Ttulo"/>
       </w:pPr>
-      <w:r>
-        <w:t>Visão do Sistema</w:t>
+      <w:proofErr w:type="spellStart"/>
+      <w:r>
+        <w:t>Visão</w:t>
+      </w:r>
+      <w:proofErr w:type="spellEnd"/>
+      <w:r>
+        <w:t xml:space="preserve"> do Sistema</w:t>
       </w:r>
     </w:p>
     <w:p>
@@ -35,22 +42,22 @@
           <w:lang w:val="pt-BR"/>
         </w:rPr>
       </w:pPr>
-      <w:bookmarkStart w:id="0" w:name="_Toc436203377"/>
-      <w:bookmarkStart w:id="1" w:name="_Toc452813577"/>
-      <w:bookmarkStart w:id="2" w:name="_Toc456598586"/>
-      <w:bookmarkStart w:id="3" w:name="_Toc456600917"/>
-      <w:bookmarkStart w:id="4" w:name="_Toc512930904"/>
-      <w:bookmarkStart w:id="5" w:name="_Toc20715754"/>
+      <w:bookmarkStart w:id="0" w:name="_Toc456598586"/>
+      <w:bookmarkStart w:id="1" w:name="_Toc456600917"/>
+      <w:bookmarkStart w:id="2" w:name="_Toc512930904"/>
+      <w:bookmarkStart w:id="3" w:name="_Toc20715754"/>
+      <w:bookmarkStart w:id="4" w:name="_Toc436203377"/>
+      <w:bookmarkStart w:id="5" w:name="_Toc452813577"/>
       <w:r>
         <w:rPr>
           <w:lang w:val="pt-BR"/>
         </w:rPr>
         <w:t>Introdu</w:t>
       </w:r>
+      <w:bookmarkEnd w:id="0"/>
+      <w:bookmarkEnd w:id="1"/>
       <w:bookmarkEnd w:id="2"/>
       <w:bookmarkEnd w:id="3"/>
-      <w:bookmarkEnd w:id="4"/>
-      <w:bookmarkEnd w:id="5"/>
       <w:r>
         <w:rPr>
           <w:lang w:val="pt-BR"/>
@@ -69,11 +76,25 @@
         <w:rPr>
           <w:lang w:val="pt-BR"/>
         </w:rPr>
-        <w:t>O documento de visão é responsável por proporcionar uma visão geral do escopo do sistema Acadsystem, que por sua vez tem como utilidades principais o gerenciamento de clientes e suas tarefas na academia.</w:t>
+        <w:t xml:space="preserve">O documento de visão é responsável por proporcionar uma visão geral do escopo do sistema </w:t>
+      </w:r>
+      <w:proofErr w:type="spellStart"/>
+      <w:r>
+        <w:rPr>
+          <w:lang w:val="pt-BR"/>
+        </w:rPr>
+        <w:t>Acadsystem</w:t>
+      </w:r>
+      <w:proofErr w:type="spellEnd"/>
+      <w:r>
+        <w:rPr>
+          <w:lang w:val="pt-BR"/>
+        </w:rPr>
+        <w:t>, que por sua vez tem como utilidades principais o gerenciamento de clientes e suas tarefas na academia.</w:t>
       </w:r>
     </w:p>
-    <w:bookmarkEnd w:id="0"/>
-    <w:bookmarkEnd w:id="1"/>
+    <w:bookmarkEnd w:id="4"/>
+    <w:bookmarkEnd w:id="5"/>
     <w:p>
       <w:pPr>
         <w:pStyle w:val="Ttulo1"/>
@@ -91,9 +112,12 @@
     <w:p>
       <w:pPr>
         <w:rPr>
+          <w:u w:val="single"/>
           <w:lang w:val="pt-BR"/>
         </w:rPr>
       </w:pPr>
+      <w:bookmarkStart w:id="6" w:name="_GoBack"/>
+      <w:bookmarkEnd w:id="6"/>
     </w:p>
     <w:p>
       <w:pPr>
@@ -102,20 +126,20 @@
           <w:lang w:val="pt-BR"/>
         </w:rPr>
       </w:pPr>
-      <w:bookmarkStart w:id="6" w:name="_Toc436203379"/>
-      <w:bookmarkStart w:id="7" w:name="_Toc452813579"/>
-      <w:bookmarkStart w:id="8" w:name="_Toc512930907"/>
-      <w:bookmarkStart w:id="9" w:name="_Toc20715756"/>
+      <w:bookmarkStart w:id="7" w:name="_Toc436203379"/>
+      <w:bookmarkStart w:id="8" w:name="_Toc452813579"/>
+      <w:bookmarkStart w:id="9" w:name="_Toc512930907"/>
+      <w:bookmarkStart w:id="10" w:name="_Toc20715756"/>
       <w:r>
         <w:rPr>
           <w:lang w:val="pt-BR"/>
         </w:rPr>
         <w:t>Levantamento de Problemas</w:t>
       </w:r>
-      <w:bookmarkEnd w:id="6"/>
       <w:bookmarkEnd w:id="7"/>
       <w:bookmarkEnd w:id="8"/>
       <w:bookmarkEnd w:id="9"/>
+      <w:bookmarkEnd w:id="10"/>
     </w:p>
     <w:p>
       <w:pPr>
@@ -134,12 +158,6 @@
         <w:gridCol w:w="5220"/>
       </w:tblGrid>
       <w:tr>
-        <w:tblPrEx>
-          <w:tblCellMar>
-            <w:top w:w="0" w:type="dxa"/>
-            <w:bottom w:w="0" w:type="dxa"/>
-          </w:tblCellMar>
-        </w:tblPrEx>
         <w:tc>
           <w:tcPr>
             <w:tcW w:w="2970" w:type="dxa"/>
@@ -158,7 +176,15 @@
               <w:ind w:left="72"/>
             </w:pPr>
             <w:r>
-              <w:t>O problema de</w:t>
+              <w:t xml:space="preserve">O </w:t>
+            </w:r>
+            <w:proofErr w:type="spellStart"/>
+            <w:r>
+              <w:t>problema</w:t>
+            </w:r>
+            <w:proofErr w:type="spellEnd"/>
+            <w:r>
+              <w:t xml:space="preserve"> de</w:t>
             </w:r>
           </w:p>
         </w:tc>
@@ -175,19 +201,66 @@
             <w:pPr>
               <w:pStyle w:val="InfoBlue"/>
             </w:pPr>
-            <w:r>
-              <w:t>Falta de controle do uso de equipamentos, pagamentos das mensalidades, e acidentes.</w:t>
+            <w:proofErr w:type="spellStart"/>
+            <w:r>
+              <w:t>Falta</w:t>
+            </w:r>
+            <w:proofErr w:type="spellEnd"/>
+            <w:r>
+              <w:t xml:space="preserve"> de </w:t>
+            </w:r>
+            <w:proofErr w:type="spellStart"/>
+            <w:r>
+              <w:t>controle</w:t>
+            </w:r>
+            <w:proofErr w:type="spellEnd"/>
+            <w:r>
+              <w:t xml:space="preserve"> do </w:t>
+            </w:r>
+            <w:proofErr w:type="spellStart"/>
+            <w:r>
+              <w:t>uso</w:t>
+            </w:r>
+            <w:proofErr w:type="spellEnd"/>
+            <w:r>
+              <w:t xml:space="preserve"> de </w:t>
+            </w:r>
+            <w:proofErr w:type="spellStart"/>
+            <w:r>
+              <w:t>equipamentos</w:t>
+            </w:r>
+            <w:proofErr w:type="spellEnd"/>
+            <w:r>
+              <w:t xml:space="preserve">, </w:t>
+            </w:r>
+            <w:proofErr w:type="spellStart"/>
+            <w:r>
+              <w:t>pagamentos</w:t>
+            </w:r>
+            <w:proofErr w:type="spellEnd"/>
+            <w:r>
+              <w:t xml:space="preserve"> das </w:t>
+            </w:r>
+            <w:proofErr w:type="spellStart"/>
+            <w:r>
+              <w:t>mensalidades</w:t>
+            </w:r>
+            <w:proofErr w:type="spellEnd"/>
+            <w:r>
+              <w:t xml:space="preserve">, e </w:t>
+            </w:r>
+            <w:proofErr w:type="spellStart"/>
+            <w:r>
+              <w:t>acidentes</w:t>
+            </w:r>
+            <w:proofErr w:type="spellEnd"/>
+            <w:r>
+              <w:t>.</w:t>
             </w:r>
           </w:p>
         </w:tc>
       </w:tr>
       <w:tr>
-        <w:tblPrEx>
-          <w:tblCellMar>
-            <w:top w:w="0" w:type="dxa"/>
-            <w:bottom w:w="0" w:type="dxa"/>
-          </w:tblCellMar>
-        </w:tblPrEx>
         <w:tc>
           <w:tcPr>
             <w:tcW w:w="2970" w:type="dxa"/>
@@ -205,9 +278,14 @@
               <w:keepNext/>
               <w:ind w:left="72"/>
             </w:pPr>
-            <w:r>
-              <w:t>afeta</w:t>
-            </w:r>
+            <w:proofErr w:type="spellStart"/>
+            <w:r>
+              <w:t>A</w:t>
+            </w:r>
+            <w:r>
+              <w:t>feta</w:t>
+            </w:r>
+            <w:proofErr w:type="spellEnd"/>
           </w:p>
         </w:tc>
         <w:tc>
@@ -236,12 +314,6 @@
         </w:tc>
       </w:tr>
       <w:tr>
-        <w:tblPrEx>
-          <w:tblCellMar>
-            <w:top w:w="0" w:type="dxa"/>
-            <w:bottom w:w="0" w:type="dxa"/>
-          </w:tblCellMar>
-        </w:tblPrEx>
         <w:tc>
           <w:tcPr>
             <w:tcW w:w="2970" w:type="dxa"/>
@@ -262,11 +334,19 @@
                 <w:lang w:val="pt-BR"/>
               </w:rPr>
             </w:pPr>
-            <w:r>
-              <w:rPr>
-                <w:lang w:val="pt-BR"/>
-              </w:rPr>
-              <w:t>cujo impacto é</w:t>
+            <w:proofErr w:type="gramStart"/>
+            <w:r>
+              <w:rPr>
+                <w:lang w:val="pt-BR"/>
+              </w:rPr>
+              <w:t>cujo</w:t>
+            </w:r>
+            <w:proofErr w:type="gramEnd"/>
+            <w:r>
+              <w:rPr>
+                <w:lang w:val="pt-BR"/>
+              </w:rPr>
+              <w:t xml:space="preserve"> impacto é</w:t>
             </w:r>
           </w:p>
         </w:tc>
@@ -300,16 +380,8 @@
             </w:r>
           </w:p>
         </w:tc>
-        <w:bookmarkStart w:id="10" w:name="_GoBack"/>
-        <w:bookmarkEnd w:id="10"/>
       </w:tr>
       <w:tr>
-        <w:tblPrEx>
-          <w:tblCellMar>
-            <w:top w:w="0" w:type="dxa"/>
-            <w:bottom w:w="0" w:type="dxa"/>
-          </w:tblCellMar>
-        </w:tblPrEx>
         <w:tc>
           <w:tcPr>
             <w:tcW w:w="2970" w:type="dxa"/>
@@ -329,11 +401,19 @@
                 <w:lang w:val="pt-BR"/>
               </w:rPr>
             </w:pPr>
-            <w:r>
-              <w:rPr>
-                <w:lang w:val="pt-BR"/>
-              </w:rPr>
-              <w:t>uma possível solução poderia ser</w:t>
+            <w:proofErr w:type="gramStart"/>
+            <w:r>
+              <w:rPr>
+                <w:lang w:val="pt-BR"/>
+              </w:rPr>
+              <w:t>uma</w:t>
+            </w:r>
+            <w:proofErr w:type="gramEnd"/>
+            <w:r>
+              <w:rPr>
+                <w:lang w:val="pt-BR"/>
+              </w:rPr>
+              <w:t xml:space="preserve"> possível solução poderia ser</w:t>
             </w:r>
           </w:p>
         </w:tc>
@@ -357,7 +437,21 @@
               <w:rPr>
                 <w:lang w:val="pt-BR"/>
               </w:rPr>
-              <w:t>Fornecer aos stackeholders, conjuntos de informações visando melhorar suas experiências com a academia.</w:t>
+              <w:t xml:space="preserve">Fornecer aos </w:t>
+            </w:r>
+            <w:proofErr w:type="spellStart"/>
+            <w:r>
+              <w:rPr>
+                <w:lang w:val="pt-BR"/>
+              </w:rPr>
+              <w:t>stackeholders</w:t>
+            </w:r>
+            <w:proofErr w:type="spellEnd"/>
+            <w:r>
+              <w:rPr>
+                <w:lang w:val="pt-BR"/>
+              </w:rPr>
+              <w:t>, conjuntos de informações visando melhorar suas experiências com a academia.</w:t>
             </w:r>
           </w:p>
         </w:tc>
@@ -406,12 +500,6 @@
         <w:gridCol w:w="5400"/>
       </w:tblGrid>
       <w:tr>
-        <w:tblPrEx>
-          <w:tblCellMar>
-            <w:top w:w="0" w:type="dxa"/>
-            <w:bottom w:w="0" w:type="dxa"/>
-          </w:tblCellMar>
-        </w:tblPrEx>
         <w:tc>
           <w:tcPr>
             <w:tcW w:w="2790" w:type="dxa"/>
@@ -447,19 +535,26 @@
             <w:pPr>
               <w:pStyle w:val="InfoBlue"/>
             </w:pPr>
-            <w:r>
-              <w:t>Administradores e clientes da academia.</w:t>
+            <w:proofErr w:type="spellStart"/>
+            <w:r>
+              <w:t>Administradores</w:t>
+            </w:r>
+            <w:proofErr w:type="spellEnd"/>
+            <w:r>
+              <w:t xml:space="preserve"> e </w:t>
+            </w:r>
+            <w:proofErr w:type="spellStart"/>
+            <w:r>
+              <w:t>clientes</w:t>
+            </w:r>
+            <w:proofErr w:type="spellEnd"/>
+            <w:r>
+              <w:t xml:space="preserve"> da academia.</w:t>
             </w:r>
           </w:p>
         </w:tc>
       </w:tr>
       <w:tr>
-        <w:tblPrEx>
-          <w:tblCellMar>
-            <w:top w:w="0" w:type="dxa"/>
-            <w:bottom w:w="0" w:type="dxa"/>
-          </w:tblCellMar>
-        </w:tblPrEx>
         <w:tc>
           <w:tcPr>
             <w:tcW w:w="2790" w:type="dxa"/>
@@ -477,9 +572,11 @@
               <w:keepNext/>
               <w:ind w:left="72"/>
             </w:pPr>
+            <w:proofErr w:type="spellStart"/>
             <w:r>
               <w:t>Quem</w:t>
             </w:r>
+            <w:proofErr w:type="spellEnd"/>
           </w:p>
         </w:tc>
         <w:tc>
@@ -508,12 +605,6 @@
         </w:tc>
       </w:tr>
       <w:tr>
-        <w:tblPrEx>
-          <w:tblCellMar>
-            <w:top w:w="0" w:type="dxa"/>
-            <w:bottom w:w="0" w:type="dxa"/>
-          </w:tblCellMar>
-        </w:tblPrEx>
         <w:tc>
           <w:tcPr>
             <w:tcW w:w="2790" w:type="dxa"/>
@@ -534,12 +625,14 @@
                 <w:lang w:val="pt-BR"/>
               </w:rPr>
             </w:pPr>
+            <w:proofErr w:type="spellStart"/>
             <w:r>
               <w:rPr>
                 <w:lang w:val="pt-BR"/>
               </w:rPr>
               <w:t>Acadsystem</w:t>
             </w:r>
+            <w:proofErr w:type="spellEnd"/>
           </w:p>
         </w:tc>
         <w:tc>
@@ -568,12 +661,6 @@
         </w:tc>
       </w:tr>
       <w:tr>
-        <w:tblPrEx>
-          <w:tblCellMar>
-            <w:top w:w="0" w:type="dxa"/>
-            <w:bottom w:w="0" w:type="dxa"/>
-          </w:tblCellMar>
-        </w:tblPrEx>
         <w:tc>
           <w:tcPr>
             <w:tcW w:w="2790" w:type="dxa"/>
@@ -622,12 +709,6 @@
         </w:tc>
       </w:tr>
       <w:tr>
-        <w:tblPrEx>
-          <w:tblCellMar>
-            <w:top w:w="0" w:type="dxa"/>
-            <w:bottom w:w="0" w:type="dxa"/>
-          </w:tblCellMar>
-        </w:tblPrEx>
         <w:tc>
           <w:tcPr>
             <w:tcW w:w="2790" w:type="dxa"/>
@@ -669,16 +750,141 @@
             <w:pPr>
               <w:pStyle w:val="InfoBlue"/>
             </w:pPr>
+            <w:proofErr w:type="spellStart"/>
+            <w:r>
+              <w:t>Sistemas</w:t>
+            </w:r>
+            <w:proofErr w:type="spellEnd"/>
+            <w:r>
+              <w:t xml:space="preserve"> de </w:t>
+            </w:r>
+            <w:proofErr w:type="spellStart"/>
+            <w:r>
+              <w:t>controle</w:t>
+            </w:r>
+            <w:proofErr w:type="spellEnd"/>
+            <w:r>
+              <w:t xml:space="preserve"> de </w:t>
+            </w:r>
+            <w:proofErr w:type="gramStart"/>
+            <w:r>
+              <w:t>academia ,</w:t>
+            </w:r>
+            <w:proofErr w:type="gramEnd"/>
+            <w:r>
+              <w:t xml:space="preserve"> </w:t>
+            </w:r>
+            <w:proofErr w:type="spellStart"/>
+            <w:r>
+              <w:t>pois</w:t>
+            </w:r>
+            <w:proofErr w:type="spellEnd"/>
+            <w:r>
+              <w:t xml:space="preserve"> a </w:t>
+            </w:r>
+            <w:proofErr w:type="spellStart"/>
+            <w:r>
+              <w:t>nossa</w:t>
+            </w:r>
+            <w:proofErr w:type="spellEnd"/>
+            <w:r>
+              <w:t xml:space="preserve"> </w:t>
+            </w:r>
+            <w:proofErr w:type="spellStart"/>
+            <w:r>
+              <w:t>solução</w:t>
+            </w:r>
+            <w:proofErr w:type="spellEnd"/>
+            <w:r>
+              <w:t xml:space="preserve"> </w:t>
+            </w:r>
+            <w:proofErr w:type="spellStart"/>
+            <w:r>
+              <w:t>apresenta</w:t>
+            </w:r>
+            <w:proofErr w:type="spellEnd"/>
+            <w:r>
+              <w:t xml:space="preserve"> o </w:t>
+            </w:r>
+            <w:proofErr w:type="spellStart"/>
+            <w:r>
+              <w:t>relatorio</w:t>
+            </w:r>
+            <w:proofErr w:type="spellEnd"/>
+            <w:r>
+              <w:t xml:space="preserve"> de </w:t>
+            </w:r>
+            <w:proofErr w:type="spellStart"/>
+            <w:r>
+              <w:t>melhoriamento</w:t>
+            </w:r>
+            <w:proofErr w:type="spellEnd"/>
+            <w:r>
+              <w:t xml:space="preserve"> </w:t>
+            </w:r>
+            <w:proofErr w:type="spellStart"/>
+            <w:r>
+              <w:t>fisico</w:t>
+            </w:r>
+            <w:proofErr w:type="spellEnd"/>
+            <w:r>
+              <w:t xml:space="preserve">, </w:t>
+            </w:r>
+            <w:proofErr w:type="spellStart"/>
+            <w:r>
+              <w:t>maior</w:t>
+            </w:r>
+            <w:proofErr w:type="spellEnd"/>
+            <w:r>
+              <w:t xml:space="preserve"> </w:t>
+            </w:r>
+            <w:proofErr w:type="spellStart"/>
+            <w:r>
+              <w:t>controle</w:t>
+            </w:r>
+            <w:proofErr w:type="spellEnd"/>
+            <w:r>
+              <w:t xml:space="preserve"> e </w:t>
+            </w:r>
+            <w:proofErr w:type="spellStart"/>
+            <w:r>
+              <w:t>praticidade</w:t>
+            </w:r>
+            <w:proofErr w:type="spellEnd"/>
+            <w:r>
+              <w:t xml:space="preserve"> no </w:t>
+            </w:r>
+            <w:proofErr w:type="spellStart"/>
+            <w:r>
+              <w:t>fornecimento</w:t>
+            </w:r>
+            <w:proofErr w:type="spellEnd"/>
+            <w:r>
+              <w:t xml:space="preserve"> de </w:t>
+            </w:r>
+            <w:proofErr w:type="spellStart"/>
+            <w:r>
+              <w:t>informções</w:t>
+            </w:r>
+            <w:proofErr w:type="spellEnd"/>
+            <w:r>
+              <w:t xml:space="preserve"> </w:t>
+            </w:r>
+            <w:proofErr w:type="spellStart"/>
+            <w:r>
+              <w:rPr>
+                <w:u w:val="single"/>
+              </w:rPr>
+              <w:t>financeiras</w:t>
+            </w:r>
+            <w:proofErr w:type="spellEnd"/>
+            <w:r>
+              <w:t>.</w:t>
+            </w:r>
           </w:p>
         </w:tc>
       </w:tr>
       <w:tr>
-        <w:tblPrEx>
-          <w:tblCellMar>
-            <w:top w:w="0" w:type="dxa"/>
-            <w:bottom w:w="0" w:type="dxa"/>
-          </w:tblCellMar>
-        </w:tblPrEx>
         <w:tc>
           <w:tcPr>
             <w:tcW w:w="2790" w:type="dxa"/>
@@ -695,9 +901,19 @@
               <w:pStyle w:val="Corpodetexto"/>
               <w:ind w:left="72"/>
             </w:pPr>
-            <w:r>
-              <w:t>Nosso produto</w:t>
-            </w:r>
+            <w:proofErr w:type="spellStart"/>
+            <w:r>
+              <w:t>Nosso</w:t>
+            </w:r>
+            <w:proofErr w:type="spellEnd"/>
+            <w:r>
+              <w:t xml:space="preserve"> </w:t>
+            </w:r>
+            <w:proofErr w:type="spellStart"/>
+            <w:r>
+              <w:t>produto</w:t>
+            </w:r>
+            <w:proofErr w:type="spellEnd"/>
           </w:p>
         </w:tc>
         <w:tc>
@@ -731,8 +947,13 @@
         <w:pStyle w:val="Ttulo1"/>
       </w:pPr>
       <w:bookmarkStart w:id="17" w:name="_Toc436203381"/>
-      <w:r>
-        <w:t>Descrição dos Stakeholders</w:t>
+      <w:proofErr w:type="spellStart"/>
+      <w:r>
+        <w:t>Descrição</w:t>
+      </w:r>
+      <w:proofErr w:type="spellEnd"/>
+      <w:r>
+        <w:t xml:space="preserve"> dos Stakeholders</w:t>
       </w:r>
     </w:p>
     <w:p>
@@ -770,7 +991,7 @@
           <w:insideV w:val="single" w:sz="6" w:space="0" w:color="000000"/>
         </w:tblBorders>
         <w:tblLayout w:type="fixed"/>
-        <w:tblLook w:val="00BF" w:firstRow="1" w:lastRow="0" w:firstColumn="1" w:lastColumn="0" w:noHBand="0" w:noVBand="0"/>
+        <w:tblLook w:val="00A0" w:firstRow="1" w:lastRow="0" w:firstColumn="1" w:lastColumn="0" w:noHBand="0" w:noVBand="0"/>
       </w:tblPr>
       <w:tblGrid>
         <w:gridCol w:w="1890"/>
@@ -778,12 +999,6 @@
         <w:gridCol w:w="3960"/>
       </w:tblGrid>
       <w:tr>
-        <w:tblPrEx>
-          <w:tblCellMar>
-            <w:top w:w="0" w:type="dxa"/>
-            <w:bottom w:w="0" w:type="dxa"/>
-          </w:tblCellMar>
-        </w:tblPrEx>
         <w:trPr>
           <w:tblHeader/>
         </w:trPr>
@@ -842,6 +1057,7 @@
                 <w:bCs/>
               </w:rPr>
             </w:pPr>
+            <w:proofErr w:type="spellStart"/>
             <w:r>
               <w:rPr>
                 <w:b/>
@@ -849,16 +1065,11 @@
               </w:rPr>
               <w:t>Responsabilidades</w:t>
             </w:r>
+            <w:proofErr w:type="spellEnd"/>
           </w:p>
         </w:tc>
       </w:tr>
       <w:tr>
-        <w:tblPrEx>
-          <w:tblCellMar>
-            <w:top w:w="0" w:type="dxa"/>
-            <w:bottom w:w="0" w:type="dxa"/>
-          </w:tblCellMar>
-        </w:tblPrEx>
         <w:tc>
           <w:tcPr>
             <w:tcW w:w="1890" w:type="dxa"/>
@@ -868,8 +1079,21 @@
               <w:pStyle w:val="InfoBlue"/>
             </w:pPr>
             <w:r>
-              <w:t>Professor Jarley Nóbrega</w:t>
-            </w:r>
+              <w:t xml:space="preserve">Professor </w:t>
+            </w:r>
+            <w:proofErr w:type="spellStart"/>
+            <w:r>
+              <w:t>Jarley</w:t>
+            </w:r>
+            <w:proofErr w:type="spellEnd"/>
+            <w:r>
+              <w:t xml:space="preserve"> </w:t>
+            </w:r>
+            <w:proofErr w:type="spellStart"/>
+            <w:r>
+              <w:t>Nóbrega</w:t>
+            </w:r>
+            <w:proofErr w:type="spellEnd"/>
           </w:p>
         </w:tc>
         <w:tc>
@@ -880,8 +1104,37 @@
             <w:pPr>
               <w:pStyle w:val="InfoBlue"/>
             </w:pPr>
-            <w:r>
-              <w:t>Responsavel por ministrar a disciplina.</w:t>
+            <w:proofErr w:type="spellStart"/>
+            <w:r>
+              <w:t>Responsavel</w:t>
+            </w:r>
+            <w:proofErr w:type="spellEnd"/>
+            <w:r>
+              <w:t xml:space="preserve"> </w:t>
+            </w:r>
+            <w:proofErr w:type="spellStart"/>
+            <w:r>
+              <w:t>por</w:t>
+            </w:r>
+            <w:proofErr w:type="spellEnd"/>
+            <w:r>
+              <w:t xml:space="preserve"> </w:t>
+            </w:r>
+            <w:proofErr w:type="spellStart"/>
+            <w:r>
+              <w:t>ministrar</w:t>
+            </w:r>
+            <w:proofErr w:type="spellEnd"/>
+            <w:r>
+              <w:t xml:space="preserve"> a </w:t>
+            </w:r>
+            <w:proofErr w:type="spellStart"/>
+            <w:r>
+              <w:t>disciplina</w:t>
+            </w:r>
+            <w:proofErr w:type="spellEnd"/>
+            <w:r>
+              <w:t>.</w:t>
             </w:r>
           </w:p>
         </w:tc>
@@ -906,12 +1159,6 @@
         </w:tc>
       </w:tr>
       <w:tr>
-        <w:tblPrEx>
-          <w:tblCellMar>
-            <w:top w:w="0" w:type="dxa"/>
-            <w:bottom w:w="0" w:type="dxa"/>
-          </w:tblCellMar>
-        </w:tblPrEx>
         <w:tc>
           <w:tcPr>
             <w:tcW w:w="1890" w:type="dxa"/>
@@ -920,12 +1167,19 @@
             <w:pPr>
               <w:pStyle w:val="InfoBlue"/>
             </w:pPr>
-            <w:r>
-              <w:t xml:space="preserve">Ygor </w:t>
-            </w:r>
+            <w:proofErr w:type="spellStart"/>
+            <w:r>
+              <w:t>Ygor</w:t>
+            </w:r>
+            <w:proofErr w:type="spellEnd"/>
+            <w:r>
+              <w:t xml:space="preserve"> </w:t>
+            </w:r>
+            <w:proofErr w:type="spellStart"/>
             <w:r>
               <w:t>Johasson</w:t>
             </w:r>
+            <w:proofErr w:type="spellEnd"/>
           </w:p>
         </w:tc>
         <w:tc>
@@ -936,8 +1190,29 @@
             <w:pPr>
               <w:pStyle w:val="InfoBlue"/>
             </w:pPr>
-            <w:r>
-              <w:t>Responsavel por desenvolver o software</w:t>
+            <w:proofErr w:type="spellStart"/>
+            <w:r>
+              <w:t>Responsavel</w:t>
+            </w:r>
+            <w:proofErr w:type="spellEnd"/>
+            <w:r>
+              <w:t xml:space="preserve"> </w:t>
+            </w:r>
+            <w:proofErr w:type="spellStart"/>
+            <w:r>
+              <w:t>por</w:t>
+            </w:r>
+            <w:proofErr w:type="spellEnd"/>
+            <w:r>
+              <w:t xml:space="preserve"> </w:t>
+            </w:r>
+            <w:proofErr w:type="spellStart"/>
+            <w:r>
+              <w:t>desenvolver</w:t>
+            </w:r>
+            <w:proofErr w:type="spellEnd"/>
+            <w:r>
+              <w:t xml:space="preserve"> o software</w:t>
             </w:r>
           </w:p>
         </w:tc>
@@ -982,9 +1257,18 @@
       <w:bookmarkStart w:id="23" w:name="_Toc452813585"/>
       <w:bookmarkStart w:id="24" w:name="_Toc512930912"/>
       <w:bookmarkStart w:id="25" w:name="_Toc20715759"/>
+      <w:proofErr w:type="spellStart"/>
       <w:r>
         <w:lastRenderedPageBreak/>
-        <w:t>Ambiente do Usuário</w:t>
+        <w:t>Ambiente</w:t>
+      </w:r>
+      <w:proofErr w:type="spellEnd"/>
+      <w:r>
+        <w:t xml:space="preserve"> do </w:t>
+      </w:r>
+      <w:proofErr w:type="spellStart"/>
+      <w:r>
+        <w:t>Usuário</w:t>
       </w:r>
       <w:bookmarkEnd w:id="18"/>
       <w:bookmarkEnd w:id="19"/>
@@ -994,36 +1278,503 @@
       <w:bookmarkEnd w:id="23"/>
       <w:bookmarkEnd w:id="24"/>
       <w:bookmarkEnd w:id="25"/>
+      <w:proofErr w:type="spellEnd"/>
     </w:p>
     <w:p/>
     <w:p/>
     <w:p>
       <w:r>
-        <w:t xml:space="preserve">O usuario necessitará de acesso a internet, </w:t>
-      </w:r>
+        <w:t xml:space="preserve">O </w:t>
+      </w:r>
+      <w:proofErr w:type="spellStart"/>
+      <w:r>
+        <w:t>usuario</w:t>
+      </w:r>
+      <w:proofErr w:type="spellEnd"/>
+      <w:r>
+        <w:t xml:space="preserve"> </w:t>
+      </w:r>
+      <w:proofErr w:type="spellStart"/>
+      <w:r>
+        <w:t>necessitará</w:t>
+      </w:r>
+      <w:proofErr w:type="spellEnd"/>
+      <w:r>
+        <w:t xml:space="preserve"> de </w:t>
+      </w:r>
+      <w:proofErr w:type="spellStart"/>
+      <w:r>
+        <w:t>acesso</w:t>
+      </w:r>
+      <w:proofErr w:type="spellEnd"/>
+      <w:r>
+        <w:t xml:space="preserve"> </w:t>
+      </w:r>
+      <w:proofErr w:type="spellStart"/>
+      <w:r>
+        <w:t>a</w:t>
+      </w:r>
+      <w:proofErr w:type="spellEnd"/>
+      <w:r>
+        <w:t xml:space="preserve"> internet, </w:t>
+      </w:r>
+      <w:proofErr w:type="spellStart"/>
       <w:r>
         <w:t>sem</w:t>
       </w:r>
-      <w:r>
-        <w:t xml:space="preserve"> restrições de dispositivos e sistemas operacionais.</w:t>
+      <w:proofErr w:type="spellEnd"/>
+      <w:r>
+        <w:t xml:space="preserve"> </w:t>
+      </w:r>
+      <w:proofErr w:type="spellStart"/>
+      <w:r>
+        <w:t>restrições</w:t>
+      </w:r>
+      <w:proofErr w:type="spellEnd"/>
+      <w:r>
+        <w:t xml:space="preserve"> de </w:t>
+      </w:r>
+      <w:proofErr w:type="spellStart"/>
+      <w:r>
+        <w:t>dispositivos</w:t>
+      </w:r>
+      <w:proofErr w:type="spellEnd"/>
+      <w:r>
+        <w:t xml:space="preserve"> </w:t>
+      </w:r>
+      <w:proofErr w:type="spellStart"/>
+      <w:r>
+        <w:t>desde</w:t>
+      </w:r>
+      <w:proofErr w:type="spellEnd"/>
+      <w:r>
+        <w:t xml:space="preserve"> que </w:t>
+      </w:r>
+      <w:proofErr w:type="spellStart"/>
+      <w:r>
+        <w:t>possuam</w:t>
+      </w:r>
+      <w:proofErr w:type="spellEnd"/>
+      <w:r>
+        <w:t xml:space="preserve"> </w:t>
+      </w:r>
+      <w:proofErr w:type="spellStart"/>
+      <w:proofErr w:type="gramStart"/>
+      <w:r>
+        <w:t>os</w:t>
+      </w:r>
+      <w:proofErr w:type="spellEnd"/>
+      <w:r>
+        <w:t xml:space="preserve">  </w:t>
+      </w:r>
+      <w:proofErr w:type="spellStart"/>
+      <w:r>
+        <w:t>sistemas</w:t>
+      </w:r>
+      <w:proofErr w:type="spellEnd"/>
+      <w:proofErr w:type="gramEnd"/>
+      <w:r>
+        <w:t xml:space="preserve"> </w:t>
+      </w:r>
+      <w:proofErr w:type="spellStart"/>
+      <w:r>
+        <w:t>operacionais</w:t>
+      </w:r>
+      <w:proofErr w:type="spellEnd"/>
+      <w:r>
+        <w:t>:</w:t>
       </w:r>
     </w:p>
     <w:p>
-      <w:r>
-        <w:t>Deverá estar devidamente cadastrado no Sistema e com suas mensalidades em dia.</w:t>
+      <w:proofErr w:type="spellStart"/>
+      <w:r>
+        <w:t>Linux</w:t>
+      </w:r>
+      <w:proofErr w:type="gramStart"/>
+      <w:r>
+        <w:t>,Windows,IOS</w:t>
+      </w:r>
+      <w:proofErr w:type="spellEnd"/>
+      <w:proofErr w:type="gramEnd"/>
+      <w:r>
+        <w:t>.</w:t>
       </w:r>
     </w:p>
     <w:p>
-      <w:r>
-        <w:t>Respeitar a lista d</w:t>
-      </w:r>
-      <w:r>
-        <w:t>e exercí</w:t>
-      </w:r>
-      <w:r>
-        <w:t>cios fornecida pelo seu professor</w:t>
+      <w:proofErr w:type="spellStart"/>
+      <w:r>
+        <w:t>Deverá</w:t>
+      </w:r>
+      <w:proofErr w:type="spellEnd"/>
+      <w:r>
+        <w:t xml:space="preserve"> </w:t>
+      </w:r>
+      <w:proofErr w:type="spellStart"/>
+      <w:r>
+        <w:t>estar</w:t>
+      </w:r>
+      <w:proofErr w:type="spellEnd"/>
+      <w:r>
+        <w:t xml:space="preserve"> </w:t>
+      </w:r>
+      <w:proofErr w:type="spellStart"/>
+      <w:r>
+        <w:t>devidamente</w:t>
+      </w:r>
+      <w:proofErr w:type="spellEnd"/>
+      <w:r>
+        <w:t xml:space="preserve"> </w:t>
+      </w:r>
+      <w:proofErr w:type="spellStart"/>
+      <w:r>
+        <w:t>cadastrado</w:t>
+      </w:r>
+      <w:proofErr w:type="spellEnd"/>
+      <w:r>
+        <w:t xml:space="preserve"> no Sistema e com </w:t>
+      </w:r>
+      <w:proofErr w:type="spellStart"/>
+      <w:r>
+        <w:t>suas</w:t>
+      </w:r>
+      <w:proofErr w:type="spellEnd"/>
+      <w:r>
+        <w:t xml:space="preserve"> </w:t>
+      </w:r>
+      <w:proofErr w:type="spellStart"/>
+      <w:r>
+        <w:t>mensalidades</w:t>
+      </w:r>
+      <w:proofErr w:type="spellEnd"/>
+      <w:r>
+        <w:t xml:space="preserve"> </w:t>
+      </w:r>
+      <w:proofErr w:type="spellStart"/>
+      <w:r>
+        <w:t>em</w:t>
+      </w:r>
+      <w:proofErr w:type="spellEnd"/>
+      <w:r>
+        <w:t xml:space="preserve"> dia.</w:t>
       </w:r>
     </w:p>
+    <w:p>
+      <w:proofErr w:type="spellStart"/>
+      <w:r>
+        <w:t>Não</w:t>
+      </w:r>
+      <w:proofErr w:type="spellEnd"/>
+      <w:r>
+        <w:t xml:space="preserve"> </w:t>
+      </w:r>
+      <w:proofErr w:type="spellStart"/>
+      <w:r>
+        <w:t>havendo</w:t>
+      </w:r>
+      <w:proofErr w:type="spellEnd"/>
+      <w:r>
+        <w:t xml:space="preserve"> </w:t>
+      </w:r>
+      <w:proofErr w:type="spellStart"/>
+      <w:r>
+        <w:t>necessidade</w:t>
+      </w:r>
+      <w:proofErr w:type="spellEnd"/>
+      <w:r>
+        <w:t xml:space="preserve"> de </w:t>
+      </w:r>
+      <w:proofErr w:type="spellStart"/>
+      <w:r>
+        <w:t>integração</w:t>
+      </w:r>
+      <w:proofErr w:type="spellEnd"/>
+      <w:r>
+        <w:t xml:space="preserve"> com outros </w:t>
+      </w:r>
+      <w:proofErr w:type="spellStart"/>
+      <w:r>
+        <w:t>aplicativos</w:t>
+      </w:r>
+      <w:proofErr w:type="spellEnd"/>
+      <w:r>
+        <w:t xml:space="preserve">, para o </w:t>
+      </w:r>
+      <w:proofErr w:type="spellStart"/>
+      <w:r>
+        <w:t>seu</w:t>
+      </w:r>
+      <w:proofErr w:type="spellEnd"/>
+      <w:r>
+        <w:t xml:space="preserve"> </w:t>
+      </w:r>
+      <w:proofErr w:type="spellStart"/>
+      <w:proofErr w:type="gramStart"/>
+      <w:r>
+        <w:t>uso</w:t>
+      </w:r>
+      <w:proofErr w:type="spellEnd"/>
+      <w:proofErr w:type="gramEnd"/>
+      <w:r>
+        <w:t>.</w:t>
+      </w:r>
+    </w:p>
+    <w:p>
+      <w:proofErr w:type="spellStart"/>
+      <w:r>
+        <w:t>Tipos</w:t>
+      </w:r>
+      <w:proofErr w:type="spellEnd"/>
+      <w:r>
+        <w:t xml:space="preserve"> de </w:t>
+      </w:r>
+      <w:proofErr w:type="spellStart"/>
+      <w:r>
+        <w:t>usuários</w:t>
+      </w:r>
+      <w:proofErr w:type="spellEnd"/>
+      <w:r>
+        <w:t>:</w:t>
+      </w:r>
+    </w:p>
+    <w:p>
+      <w:proofErr w:type="spellStart"/>
+      <w:r>
+        <w:t>Usuário</w:t>
+      </w:r>
+      <w:proofErr w:type="spellEnd"/>
+      <w:r>
+        <w:t xml:space="preserve"> </w:t>
+      </w:r>
+      <w:proofErr w:type="spellStart"/>
+      <w:r>
+        <w:t>cliente</w:t>
+      </w:r>
+      <w:proofErr w:type="spellEnd"/>
+      <w:r>
+        <w:t xml:space="preserve"> - </w:t>
+      </w:r>
+      <w:proofErr w:type="spellStart"/>
+      <w:r>
+        <w:t>poderá</w:t>
+      </w:r>
+      <w:proofErr w:type="spellEnd"/>
+      <w:r>
+        <w:t xml:space="preserve"> </w:t>
+      </w:r>
+      <w:proofErr w:type="spellStart"/>
+      <w:r>
+        <w:t>visualizar</w:t>
+      </w:r>
+      <w:proofErr w:type="spellEnd"/>
+      <w:r>
+        <w:t xml:space="preserve"> o </w:t>
+      </w:r>
+      <w:proofErr w:type="spellStart"/>
+      <w:r>
+        <w:t>seu</w:t>
+      </w:r>
+      <w:proofErr w:type="spellEnd"/>
+      <w:r>
+        <w:t xml:space="preserve"> </w:t>
+      </w:r>
+      <w:proofErr w:type="spellStart"/>
+      <w:r>
+        <w:t>melhoramento</w:t>
+      </w:r>
+      <w:proofErr w:type="spellEnd"/>
+      <w:r>
+        <w:t xml:space="preserve"> </w:t>
+      </w:r>
+      <w:proofErr w:type="spellStart"/>
+      <w:r>
+        <w:t>fisico</w:t>
+      </w:r>
+      <w:proofErr w:type="spellEnd"/>
+      <w:r>
+        <w:t xml:space="preserve">, </w:t>
+      </w:r>
+      <w:proofErr w:type="spellStart"/>
+      <w:r>
+        <w:t>mensalidades</w:t>
+      </w:r>
+      <w:proofErr w:type="spellEnd"/>
+      <w:r>
+        <w:t xml:space="preserve"> e </w:t>
+      </w:r>
+      <w:proofErr w:type="spellStart"/>
+      <w:r>
+        <w:t>opinar</w:t>
+      </w:r>
+      <w:proofErr w:type="spellEnd"/>
+      <w:r>
+        <w:t xml:space="preserve"> </w:t>
+      </w:r>
+      <w:proofErr w:type="spellStart"/>
+      <w:r>
+        <w:t>quanto</w:t>
+      </w:r>
+      <w:proofErr w:type="spellEnd"/>
+      <w:r>
+        <w:t xml:space="preserve"> as </w:t>
+      </w:r>
+      <w:proofErr w:type="spellStart"/>
+      <w:r>
+        <w:t>tarefas</w:t>
+      </w:r>
+      <w:proofErr w:type="spellEnd"/>
+      <w:r>
+        <w:t xml:space="preserve"> </w:t>
+      </w:r>
+      <w:proofErr w:type="gramStart"/>
+      <w:r>
+        <w:t>a</w:t>
+      </w:r>
+      <w:proofErr w:type="gramEnd"/>
+      <w:r>
+        <w:t xml:space="preserve"> </w:t>
+      </w:r>
+      <w:proofErr w:type="spellStart"/>
+      <w:r>
+        <w:t>ele</w:t>
+      </w:r>
+      <w:proofErr w:type="spellEnd"/>
+      <w:r>
+        <w:t xml:space="preserve"> </w:t>
+      </w:r>
+      <w:proofErr w:type="spellStart"/>
+      <w:r>
+        <w:t>fornecidas</w:t>
+      </w:r>
+      <w:proofErr w:type="spellEnd"/>
+      <w:r>
+        <w:t>.</w:t>
+      </w:r>
+    </w:p>
+    <w:p>
+      <w:pPr>
+        <w:rPr>
+          <w:u w:val="single"/>
+        </w:rPr>
+      </w:pPr>
+      <w:proofErr w:type="spellStart"/>
+      <w:r>
+        <w:t>Usuário</w:t>
+      </w:r>
+      <w:proofErr w:type="spellEnd"/>
+      <w:r>
+        <w:t xml:space="preserve"> </w:t>
+      </w:r>
+      <w:proofErr w:type="spellStart"/>
+      <w:r>
+        <w:t>Adm</w:t>
+      </w:r>
+      <w:proofErr w:type="spellEnd"/>
+      <w:r>
+        <w:t xml:space="preserve">- </w:t>
+      </w:r>
+      <w:proofErr w:type="spellStart"/>
+      <w:r>
+        <w:t>Poderá</w:t>
+      </w:r>
+      <w:proofErr w:type="spellEnd"/>
+      <w:r>
+        <w:t xml:space="preserve"> </w:t>
+      </w:r>
+      <w:proofErr w:type="spellStart"/>
+      <w:r>
+        <w:t>cadastrar</w:t>
+      </w:r>
+      <w:proofErr w:type="spellEnd"/>
+      <w:r>
+        <w:t xml:space="preserve"> </w:t>
+      </w:r>
+      <w:proofErr w:type="spellStart"/>
+      <w:proofErr w:type="gramStart"/>
+      <w:r>
+        <w:t>exercicios</w:t>
+      </w:r>
+      <w:proofErr w:type="spellEnd"/>
+      <w:r>
+        <w:t xml:space="preserve"> ,</w:t>
+      </w:r>
+      <w:proofErr w:type="gramEnd"/>
+      <w:r>
+        <w:t xml:space="preserve"> </w:t>
+      </w:r>
+      <w:proofErr w:type="spellStart"/>
+      <w:r>
+        <w:t>pagamentos</w:t>
+      </w:r>
+      <w:proofErr w:type="spellEnd"/>
+      <w:r>
+        <w:t xml:space="preserve"> , e </w:t>
+      </w:r>
+      <w:proofErr w:type="spellStart"/>
+      <w:r>
+        <w:t>obter</w:t>
+      </w:r>
+      <w:proofErr w:type="spellEnd"/>
+      <w:r>
+        <w:t xml:space="preserve"> </w:t>
+      </w:r>
+      <w:proofErr w:type="spellStart"/>
+      <w:r>
+        <w:t>informações</w:t>
+      </w:r>
+      <w:proofErr w:type="spellEnd"/>
+      <w:r>
+        <w:t xml:space="preserve"> </w:t>
+      </w:r>
+      <w:proofErr w:type="spellStart"/>
+      <w:r>
+        <w:t>sobre</w:t>
+      </w:r>
+      <w:proofErr w:type="spellEnd"/>
+      <w:r>
+        <w:t xml:space="preserve"> </w:t>
+      </w:r>
+      <w:proofErr w:type="spellStart"/>
+      <w:r>
+        <w:t>melhoramento</w:t>
+      </w:r>
+      <w:proofErr w:type="spellEnd"/>
+      <w:r>
+        <w:t xml:space="preserve"> </w:t>
+      </w:r>
+      <w:proofErr w:type="spellStart"/>
+      <w:r>
+        <w:t>fisico</w:t>
+      </w:r>
+      <w:proofErr w:type="spellEnd"/>
+      <w:r>
+        <w:t xml:space="preserve"> do </w:t>
+      </w:r>
+      <w:proofErr w:type="spellStart"/>
+      <w:r>
+        <w:t>seus</w:t>
+      </w:r>
+      <w:proofErr w:type="spellEnd"/>
+      <w:r>
+        <w:t xml:space="preserve"> </w:t>
+      </w:r>
+      <w:proofErr w:type="spellStart"/>
+      <w:r>
+        <w:t>alunos</w:t>
+      </w:r>
+      <w:proofErr w:type="spellEnd"/>
+      <w:r>
+        <w:t xml:space="preserve"> e </w:t>
+      </w:r>
+      <w:proofErr w:type="spellStart"/>
+      <w:r>
+        <w:t>faturamento</w:t>
+      </w:r>
+      <w:proofErr w:type="spellEnd"/>
+      <w:r>
+        <w:t>.</w:t>
+      </w:r>
+    </w:p>
+    <w:p/>
     <w:p>
       <w:pPr>
         <w:pStyle w:val="Ttulo1"/>
@@ -1087,7 +1838,7 @@
           <w:insideV w:val="single" w:sz="6" w:space="0" w:color="000000"/>
         </w:tblBorders>
         <w:tblLayout w:type="fixed"/>
-        <w:tblLook w:val="00BF" w:firstRow="1" w:lastRow="0" w:firstColumn="1" w:lastColumn="0" w:noHBand="0" w:noVBand="0"/>
+        <w:tblLook w:val="00A0" w:firstRow="1" w:lastRow="0" w:firstColumn="1" w:lastColumn="0" w:noHBand="0" w:noVBand="0"/>
       </w:tblPr>
       <w:tblGrid>
         <w:gridCol w:w="2802"/>
@@ -1096,12 +1847,6 @@
         <w:gridCol w:w="2430"/>
       </w:tblGrid>
       <w:tr>
-        <w:tblPrEx>
-          <w:tblCellMar>
-            <w:top w:w="0" w:type="dxa"/>
-            <w:bottom w:w="0" w:type="dxa"/>
-          </w:tblCellMar>
-        </w:tblPrEx>
         <w:tc>
           <w:tcPr>
             <w:tcW w:w="2802" w:type="dxa"/>
@@ -1115,6 +1860,7 @@
                 <w:bCs/>
               </w:rPr>
             </w:pPr>
+            <w:proofErr w:type="spellStart"/>
             <w:r>
               <w:rPr>
                 <w:b/>
@@ -1122,6 +1868,7 @@
               </w:rPr>
               <w:t>Necessidade</w:t>
             </w:r>
+            <w:proofErr w:type="spellEnd"/>
           </w:p>
         </w:tc>
         <w:tc>
@@ -1198,12 +1945,6 @@
         </w:tc>
       </w:tr>
       <w:tr>
-        <w:tblPrEx>
-          <w:tblCellMar>
-            <w:top w:w="0" w:type="dxa"/>
-            <w:bottom w:w="0" w:type="dxa"/>
-          </w:tblCellMar>
-        </w:tblPrEx>
         <w:tc>
           <w:tcPr>
             <w:tcW w:w="2802" w:type="dxa"/>
@@ -1221,13 +1962,7 @@
               <w:rPr>
                 <w:lang w:val="pt-BR"/>
               </w:rPr>
-              <w:t>Cadastro de</w:t>
-            </w:r>
-            <w:r>
-              <w:rPr>
-                <w:lang w:val="pt-BR"/>
-              </w:rPr>
-              <w:t xml:space="preserve"> </w:t>
+              <w:t xml:space="preserve">Cadastro de </w:t>
             </w:r>
             <w:r>
               <w:rPr>
@@ -1309,12 +2044,6 @@
         </w:tc>
       </w:tr>
       <w:tr>
-        <w:tblPrEx>
-          <w:tblCellMar>
-            <w:top w:w="0" w:type="dxa"/>
-            <w:bottom w:w="0" w:type="dxa"/>
-          </w:tblCellMar>
-        </w:tblPrEx>
         <w:tc>
           <w:tcPr>
             <w:tcW w:w="2802" w:type="dxa"/>
@@ -1332,13 +2061,7 @@
               <w:rPr>
                 <w:lang w:val="pt-BR"/>
               </w:rPr>
-              <w:t>Cadastro de</w:t>
-            </w:r>
-            <w:r>
-              <w:rPr>
-                <w:lang w:val="pt-BR"/>
-              </w:rPr>
-              <w:t xml:space="preserve"> exercícios</w:t>
+              <w:t>Cadastro de exercícios</w:t>
             </w:r>
           </w:p>
         </w:tc>
@@ -1414,12 +2137,6 @@
         </w:tc>
       </w:tr>
       <w:tr>
-        <w:tblPrEx>
-          <w:tblCellMar>
-            <w:top w:w="0" w:type="dxa"/>
-            <w:bottom w:w="0" w:type="dxa"/>
-          </w:tblCellMar>
-        </w:tblPrEx>
         <w:tc>
           <w:tcPr>
             <w:tcW w:w="2802" w:type="dxa"/>
@@ -1437,13 +2154,7 @@
               <w:rPr>
                 <w:lang w:val="pt-BR"/>
               </w:rPr>
-              <w:t>Cadastro de</w:t>
-            </w:r>
-            <w:r>
-              <w:rPr>
-                <w:lang w:val="pt-BR"/>
-              </w:rPr>
-              <w:t xml:space="preserve"> unidades da academia</w:t>
+              <w:t>Cadastro de unidades da academia</w:t>
             </w:r>
           </w:p>
         </w:tc>
@@ -1535,12 +2246,6 @@
         </w:tc>
       </w:tr>
       <w:tr>
-        <w:tblPrEx>
-          <w:tblCellMar>
-            <w:top w:w="0" w:type="dxa"/>
-            <w:bottom w:w="0" w:type="dxa"/>
-          </w:tblCellMar>
-        </w:tblPrEx>
         <w:tc>
           <w:tcPr>
             <w:tcW w:w="2802" w:type="dxa"/>
@@ -1558,13 +2263,7 @@
               <w:rPr>
                 <w:lang w:val="pt-BR"/>
               </w:rPr>
-              <w:t>Cadastro de</w:t>
-            </w:r>
-            <w:r>
-              <w:rPr>
-                <w:lang w:val="pt-BR"/>
-              </w:rPr>
-              <w:t xml:space="preserve"> equipamentos</w:t>
+              <w:t>Cadastro de equipamentos</w:t>
             </w:r>
           </w:p>
         </w:tc>
@@ -1656,12 +2355,6 @@
         </w:tc>
       </w:tr>
       <w:tr>
-        <w:tblPrEx>
-          <w:tblCellMar>
-            <w:top w:w="0" w:type="dxa"/>
-            <w:bottom w:w="0" w:type="dxa"/>
-          </w:tblCellMar>
-        </w:tblPrEx>
         <w:tc>
           <w:tcPr>
             <w:tcW w:w="2802" w:type="dxa"/>
@@ -1679,13 +2372,7 @@
               <w:rPr>
                 <w:lang w:val="pt-BR"/>
               </w:rPr>
-              <w:t>Cadastro de</w:t>
-            </w:r>
-            <w:r>
-              <w:rPr>
-                <w:lang w:val="pt-BR"/>
-              </w:rPr>
-              <w:t xml:space="preserve"> acidentes</w:t>
+              <w:t>Cadastro de acidentes</w:t>
             </w:r>
           </w:p>
         </w:tc>
@@ -1775,12 +2462,6 @@
         </w:tc>
       </w:tr>
       <w:tr>
-        <w:tblPrEx>
-          <w:tblCellMar>
-            <w:top w:w="0" w:type="dxa"/>
-            <w:bottom w:w="0" w:type="dxa"/>
-          </w:tblCellMar>
-        </w:tblPrEx>
         <w:tc>
           <w:tcPr>
             <w:tcW w:w="2802" w:type="dxa"/>
@@ -1797,13 +2478,7 @@
               <w:rPr>
                 <w:lang w:val="pt-BR"/>
               </w:rPr>
-              <w:t>Cadastro de</w:t>
-            </w:r>
-            <w:r>
-              <w:rPr>
-                <w:lang w:val="pt-BR"/>
-              </w:rPr>
-              <w:t xml:space="preserve"> tipos de acidentes</w:t>
+              <w:t>Cadastro de tipos de acidentes</w:t>
             </w:r>
           </w:p>
         </w:tc>
@@ -1873,12 +2548,6 @@
         </w:tc>
       </w:tr>
       <w:tr>
-        <w:tblPrEx>
-          <w:tblCellMar>
-            <w:top w:w="0" w:type="dxa"/>
-            <w:bottom w:w="0" w:type="dxa"/>
-          </w:tblCellMar>
-        </w:tblPrEx>
         <w:tc>
           <w:tcPr>
             <w:tcW w:w="2802" w:type="dxa"/>
@@ -1971,12 +2640,6 @@
         </w:tc>
       </w:tr>
       <w:tr>
-        <w:tblPrEx>
-          <w:tblCellMar>
-            <w:top w:w="0" w:type="dxa"/>
-            <w:bottom w:w="0" w:type="dxa"/>
-          </w:tblCellMar>
-        </w:tblPrEx>
         <w:tc>
           <w:tcPr>
             <w:tcW w:w="2802" w:type="dxa"/>
@@ -2067,12 +2730,6 @@
         </w:tc>
       </w:tr>
       <w:tr>
-        <w:tblPrEx>
-          <w:tblCellMar>
-            <w:top w:w="0" w:type="dxa"/>
-            <w:bottom w:w="0" w:type="dxa"/>
-          </w:tblCellMar>
-        </w:tblPrEx>
         <w:tc>
           <w:tcPr>
             <w:tcW w:w="2802" w:type="dxa"/>
@@ -2157,12 +2814,6 @@
         </w:tc>
       </w:tr>
       <w:tr>
-        <w:tblPrEx>
-          <w:tblCellMar>
-            <w:top w:w="0" w:type="dxa"/>
-            <w:bottom w:w="0" w:type="dxa"/>
-          </w:tblCellMar>
-        </w:tblPrEx>
         <w:tc>
           <w:tcPr>
             <w:tcW w:w="2802" w:type="dxa"/>
@@ -2247,12 +2898,6 @@
         </w:tc>
       </w:tr>
       <w:tr>
-        <w:tblPrEx>
-          <w:tblCellMar>
-            <w:top w:w="0" w:type="dxa"/>
-            <w:bottom w:w="0" w:type="dxa"/>
-          </w:tblCellMar>
-        </w:tblPrEx>
         <w:tc>
           <w:tcPr>
             <w:tcW w:w="2802" w:type="dxa"/>
@@ -2337,12 +2982,6 @@
         </w:tc>
       </w:tr>
       <w:tr>
-        <w:tblPrEx>
-          <w:tblCellMar>
-            <w:top w:w="0" w:type="dxa"/>
-            <w:bottom w:w="0" w:type="dxa"/>
-          </w:tblCellMar>
-        </w:tblPrEx>
         <w:tc>
           <w:tcPr>
             <w:tcW w:w="2802" w:type="dxa"/>
@@ -2359,6 +2998,7 @@
               <w:rPr>
                 <w:lang w:val="pt-BR"/>
               </w:rPr>
+              <w:lastRenderedPageBreak/>
               <w:t>Associar clientes a exercícios</w:t>
             </w:r>
           </w:p>
@@ -2429,12 +3069,6 @@
         </w:tc>
       </w:tr>
       <w:tr>
-        <w:tblPrEx>
-          <w:tblCellMar>
-            <w:top w:w="0" w:type="dxa"/>
-            <w:bottom w:w="0" w:type="dxa"/>
-          </w:tblCellMar>
-        </w:tblPrEx>
         <w:tc>
           <w:tcPr>
             <w:tcW w:w="2802" w:type="dxa"/>
@@ -2493,13 +3127,7 @@
               <w:rPr>
                 <w:lang w:val="pt-BR"/>
               </w:rPr>
-              <w:t xml:space="preserve">Fornece o índice de </w:t>
-            </w:r>
-            <w:r>
-              <w:rPr>
-                <w:lang w:val="pt-BR"/>
-              </w:rPr>
-              <w:t>adimplentes e inadimplentes</w:t>
+              <w:t>Fornece o índice de adimplentes e inadimplentes</w:t>
             </w:r>
           </w:p>
         </w:tc>
@@ -2527,12 +3155,6 @@
         </w:tc>
       </w:tr>
       <w:tr>
-        <w:tblPrEx>
-          <w:tblCellMar>
-            <w:top w:w="0" w:type="dxa"/>
-            <w:bottom w:w="0" w:type="dxa"/>
-          </w:tblCellMar>
-        </w:tblPrEx>
         <w:tc>
           <w:tcPr>
             <w:tcW w:w="2802" w:type="dxa"/>
@@ -2549,7 +3171,6 @@
               <w:rPr>
                 <w:lang w:val="pt-BR"/>
               </w:rPr>
-              <w:lastRenderedPageBreak/>
               <w:t>Gerar relatórios de matricula</w:t>
             </w:r>
           </w:p>
@@ -2618,12 +3239,6 @@
         </w:tc>
       </w:tr>
       <w:tr>
-        <w:tblPrEx>
-          <w:tblCellMar>
-            <w:top w:w="0" w:type="dxa"/>
-            <w:bottom w:w="0" w:type="dxa"/>
-          </w:tblCellMar>
-        </w:tblPrEx>
         <w:tc>
           <w:tcPr>
             <w:tcW w:w="2802" w:type="dxa"/>
@@ -2775,7 +3390,7 @@
           <w:insideV w:val="single" w:sz="6" w:space="0" w:color="000000"/>
         </w:tblBorders>
         <w:tblLayout w:type="fixed"/>
-        <w:tblLook w:val="00BF" w:firstRow="1" w:lastRow="0" w:firstColumn="1" w:lastColumn="0" w:noHBand="0" w:noVBand="0"/>
+        <w:tblLook w:val="00A0" w:firstRow="1" w:lastRow="0" w:firstColumn="1" w:lastColumn="0" w:noHBand="0" w:noVBand="0"/>
       </w:tblPr>
       <w:tblGrid>
         <w:gridCol w:w="3652"/>
@@ -2783,12 +3398,6 @@
         <w:gridCol w:w="2835"/>
       </w:tblGrid>
       <w:tr>
-        <w:tblPrEx>
-          <w:tblCellMar>
-            <w:top w:w="0" w:type="dxa"/>
-            <w:bottom w:w="0" w:type="dxa"/>
-          </w:tblCellMar>
-        </w:tblPrEx>
         <w:tc>
           <w:tcPr>
             <w:tcW w:w="3652" w:type="dxa"/>
@@ -2802,6 +3411,7 @@
                 <w:bCs/>
               </w:rPr>
             </w:pPr>
+            <w:proofErr w:type="spellStart"/>
             <w:r>
               <w:rPr>
                 <w:b/>
@@ -2809,6 +3419,7 @@
               </w:rPr>
               <w:t>Requisito</w:t>
             </w:r>
+            <w:proofErr w:type="spellEnd"/>
           </w:p>
         </w:tc>
         <w:tc>
@@ -2861,12 +3472,6 @@
         </w:tc>
       </w:tr>
       <w:tr>
-        <w:tblPrEx>
-          <w:tblCellMar>
-            <w:top w:w="0" w:type="dxa"/>
-            <w:bottom w:w="0" w:type="dxa"/>
-          </w:tblCellMar>
-        </w:tblPrEx>
         <w:tc>
           <w:tcPr>
             <w:tcW w:w="3652" w:type="dxa"/>
@@ -2888,6 +3493,12 @@
               </w:rPr>
               <w:t>Sistema disponível 24h</w:t>
             </w:r>
+            <w:r>
+              <w:rPr>
+                <w:lang w:val="pt-BR"/>
+              </w:rPr>
+              <w:t xml:space="preserve"> x 7 </w:t>
+            </w:r>
           </w:p>
         </w:tc>
         <w:tc>
@@ -2934,12 +3545,6 @@
         </w:tc>
       </w:tr>
       <w:tr>
-        <w:tblPrEx>
-          <w:tblCellMar>
-            <w:top w:w="0" w:type="dxa"/>
-            <w:bottom w:w="0" w:type="dxa"/>
-          </w:tblCellMar>
-        </w:tblPrEx>
         <w:tc>
           <w:tcPr>
             <w:tcW w:w="3652" w:type="dxa"/>
@@ -2956,7 +3561,21 @@
               <w:rPr>
                 <w:lang w:val="pt-BR"/>
               </w:rPr>
-              <w:t>Sistema pode ser usado em qualquer dispositivo com acesso a internet</w:t>
+              <w:t xml:space="preserve">Sistema pode ser usado em qualquer dispositivo com acesso </w:t>
+            </w:r>
+            <w:proofErr w:type="spellStart"/>
+            <w:r>
+              <w:rPr>
+                <w:lang w:val="pt-BR"/>
+              </w:rPr>
+              <w:t>a</w:t>
+            </w:r>
+            <w:proofErr w:type="spellEnd"/>
+            <w:r>
+              <w:rPr>
+                <w:lang w:val="pt-BR"/>
+              </w:rPr>
+              <w:t xml:space="preserve"> internet</w:t>
             </w:r>
           </w:p>
         </w:tc>
@@ -3007,12 +3626,6 @@
         </w:tc>
       </w:tr>
       <w:tr>
-        <w:tblPrEx>
-          <w:tblCellMar>
-            <w:top w:w="0" w:type="dxa"/>
-            <w:bottom w:w="0" w:type="dxa"/>
-          </w:tblCellMar>
-        </w:tblPrEx>
         <w:tc>
           <w:tcPr>
             <w:tcW w:w="3652" w:type="dxa"/>
@@ -3029,7 +3642,13 @@
               <w:rPr>
                 <w:lang w:val="pt-BR"/>
               </w:rPr>
-              <w:t>Sistema pode ser usado em qualquer sistema operacional</w:t>
+              <w:t>Sistema pode ser usado</w:t>
+            </w:r>
+            <w:r>
+              <w:rPr>
+                <w:lang w:val="pt-BR"/>
+              </w:rPr>
+              <w:t xml:space="preserve"> nos sistemas operacionais: Linux, Windows, IOS.</w:t>
             </w:r>
           </w:p>
         </w:tc>
@@ -3077,12 +3696,6 @@
         </w:tc>
       </w:tr>
       <w:tr>
-        <w:tblPrEx>
-          <w:tblCellMar>
-            <w:top w:w="0" w:type="dxa"/>
-            <w:bottom w:w="0" w:type="dxa"/>
-          </w:tblCellMar>
-        </w:tblPrEx>
         <w:tc>
           <w:tcPr>
             <w:tcW w:w="3652" w:type="dxa"/>
@@ -3099,7 +3712,19 @@
               <w:rPr>
                 <w:lang w:val="pt-BR"/>
               </w:rPr>
-              <w:t>Associação de cliente a exercícios feita em no máximo 3 minutos</w:t>
+              <w:t xml:space="preserve">Browsers </w:t>
+            </w:r>
+            <w:r>
+              <w:rPr>
+                <w:lang w:val="pt-BR"/>
+              </w:rPr>
+              <w:t>compatíveis:</w:t>
+            </w:r>
+            <w:r>
+              <w:rPr>
+                <w:lang w:val="pt-BR"/>
+              </w:rPr>
+              <w:t xml:space="preserve"> IE a partir da versão 7, Firefox a partir da versão 7, Chrome a partir da versão 7</w:t>
             </w:r>
           </w:p>
         </w:tc>
@@ -3147,12 +3772,6 @@
         </w:tc>
       </w:tr>
       <w:tr>
-        <w:tblPrEx>
-          <w:tblCellMar>
-            <w:top w:w="0" w:type="dxa"/>
-            <w:bottom w:w="0" w:type="dxa"/>
-          </w:tblCellMar>
-        </w:tblPrEx>
         <w:tc>
           <w:tcPr>
             <w:tcW w:w="3652" w:type="dxa"/>
@@ -3169,7 +3788,7 @@
               <w:rPr>
                 <w:lang w:val="pt-BR"/>
               </w:rPr>
-              <w:t>Os cadastros essenciais são feitos em menos de 5 minutos.</w:t>
+              <w:t>Apenas usuários com privilégios de acesso Adm. poderão visualizar históricos de pagamentos de clientes além do próprio cliente em seu perfil.</w:t>
             </w:r>
           </w:p>
         </w:tc>
@@ -3217,12 +3836,6 @@
         </w:tc>
       </w:tr>
       <w:tr>
-        <w:tblPrEx>
-          <w:tblCellMar>
-            <w:top w:w="0" w:type="dxa"/>
-            <w:bottom w:w="0" w:type="dxa"/>
-          </w:tblCellMar>
-        </w:tblPrEx>
         <w:tc>
           <w:tcPr>
             <w:tcW w:w="3652" w:type="dxa"/>
@@ -3279,13 +3892,213 @@
               <w:rPr>
                 <w:lang w:val="pt-BR"/>
               </w:rPr>
-              <w:t>T</w:t>
-            </w:r>
-            <w:r>
-              <w:rPr>
-                <w:lang w:val="pt-BR"/>
-              </w:rPr>
-              <w:t>1</w:t>
+              <w:t>T1</w:t>
+            </w:r>
+          </w:p>
+        </w:tc>
+      </w:tr>
+      <w:tr>
+        <w:tc>
+          <w:tcPr>
+            <w:tcW w:w="3652" w:type="dxa"/>
+          </w:tcPr>
+          <w:p>
+            <w:pPr>
+              <w:pStyle w:val="Corpodetexto"/>
+              <w:ind w:left="0"/>
+              <w:rPr>
+                <w:lang w:val="pt-BR"/>
+              </w:rPr>
+            </w:pPr>
+            <w:r>
+              <w:rPr>
+                <w:lang w:val="pt-BR"/>
+              </w:rPr>
+              <w:t>O sistema deverá ser acessado completamente via browser HTTP/HTML</w:t>
+            </w:r>
+          </w:p>
+        </w:tc>
+        <w:tc>
+          <w:tcPr>
+            <w:tcW w:w="1418" w:type="dxa"/>
+          </w:tcPr>
+          <w:p>
+            <w:pPr>
+              <w:pStyle w:val="Corpodetexto"/>
+              <w:ind w:left="0"/>
+              <w:rPr>
+                <w:lang w:val="pt-BR"/>
+              </w:rPr>
+            </w:pPr>
+            <w:r>
+              <w:rPr>
+                <w:lang w:val="pt-BR"/>
+              </w:rPr>
+              <w:t>Média</w:t>
+            </w:r>
+          </w:p>
+        </w:tc>
+        <w:tc>
+          <w:tcPr>
+            <w:tcW w:w="2835" w:type="dxa"/>
+          </w:tcPr>
+          <w:p>
+            <w:pPr>
+              <w:pStyle w:val="Corpodetexto"/>
+              <w:ind w:left="0"/>
+              <w:rPr>
+                <w:u w:val="single"/>
+                <w:lang w:val="pt-BR"/>
+              </w:rPr>
+            </w:pPr>
+            <w:r>
+              <w:rPr>
+                <w:lang w:val="pt-BR"/>
+              </w:rPr>
+              <w:t>T1</w:t>
+            </w:r>
+          </w:p>
+        </w:tc>
+      </w:tr>
+      <w:tr>
+        <w:tc>
+          <w:tcPr>
+            <w:tcW w:w="3652" w:type="dxa"/>
+          </w:tcPr>
+          <w:p>
+            <w:pPr>
+              <w:pStyle w:val="Corpodetexto"/>
+              <w:ind w:left="0"/>
+              <w:rPr>
+                <w:u w:val="single"/>
+                <w:lang w:val="pt-BR"/>
+              </w:rPr>
+            </w:pPr>
+            <w:r>
+              <w:rPr>
+                <w:lang w:val="pt-BR"/>
+              </w:rPr>
+              <w:t xml:space="preserve">O sistema só permitirá aceso aos dados, com autorização mediante ao </w:t>
+            </w:r>
+            <w:proofErr w:type="spellStart"/>
+            <w:r>
+              <w:rPr>
+                <w:lang w:val="pt-BR"/>
+              </w:rPr>
+              <w:t>login</w:t>
+            </w:r>
+            <w:proofErr w:type="spellEnd"/>
+            <w:r>
+              <w:rPr>
+                <w:lang w:val="pt-BR"/>
+              </w:rPr>
+              <w:t>.</w:t>
+            </w:r>
+          </w:p>
+        </w:tc>
+        <w:tc>
+          <w:tcPr>
+            <w:tcW w:w="1418" w:type="dxa"/>
+          </w:tcPr>
+          <w:p>
+            <w:pPr>
+              <w:pStyle w:val="Corpodetexto"/>
+              <w:ind w:left="0"/>
+              <w:rPr>
+                <w:b/>
+                <w:lang w:val="pt-BR"/>
+              </w:rPr>
+            </w:pPr>
+            <w:r>
+              <w:rPr>
+                <w:b/>
+                <w:lang w:val="pt-BR"/>
+              </w:rPr>
+              <w:t>Alto</w:t>
+            </w:r>
+          </w:p>
+        </w:tc>
+        <w:tc>
+          <w:tcPr>
+            <w:tcW w:w="2835" w:type="dxa"/>
+          </w:tcPr>
+          <w:p>
+            <w:pPr>
+              <w:pStyle w:val="Corpodetexto"/>
+              <w:ind w:left="0"/>
+              <w:rPr>
+                <w:lang w:val="pt-BR"/>
+              </w:rPr>
+            </w:pPr>
+            <w:r>
+              <w:rPr>
+                <w:lang w:val="pt-BR"/>
+              </w:rPr>
+              <w:t>T1</w:t>
+            </w:r>
+          </w:p>
+        </w:tc>
+      </w:tr>
+      <w:tr>
+        <w:tc>
+          <w:tcPr>
+            <w:tcW w:w="3652" w:type="dxa"/>
+          </w:tcPr>
+          <w:p>
+            <w:pPr>
+              <w:pStyle w:val="Corpodetexto"/>
+              <w:ind w:left="0"/>
+              <w:rPr>
+                <w:lang w:val="pt-BR"/>
+              </w:rPr>
+            </w:pPr>
+            <w:r>
+              <w:rPr>
+                <w:lang w:val="pt-BR"/>
+              </w:rPr>
+              <w:t>O banco de dados é atualizado em tempo real, para garantia da integridade dos dados.</w:t>
+            </w:r>
+          </w:p>
+        </w:tc>
+        <w:tc>
+          <w:tcPr>
+            <w:tcW w:w="1418" w:type="dxa"/>
+          </w:tcPr>
+          <w:p>
+            <w:pPr>
+              <w:pStyle w:val="Corpodetexto"/>
+              <w:ind w:left="0"/>
+              <w:rPr>
+                <w:b/>
+                <w:lang w:val="pt-BR"/>
+              </w:rPr>
+            </w:pPr>
+            <w:r>
+              <w:rPr>
+                <w:b/>
+                <w:lang w:val="pt-BR"/>
+              </w:rPr>
+              <w:t>Alto</w:t>
+            </w:r>
+          </w:p>
+        </w:tc>
+        <w:tc>
+          <w:tcPr>
+            <w:tcW w:w="2835" w:type="dxa"/>
+          </w:tcPr>
+          <w:p>
+            <w:pPr>
+              <w:pStyle w:val="Corpodetexto"/>
+              <w:ind w:left="0"/>
+              <w:rPr>
+                <w:lang w:val="pt-BR"/>
+              </w:rPr>
+            </w:pPr>
+            <w:r>
+              <w:rPr>
+                <w:lang w:val="pt-BR"/>
+              </w:rPr>
+              <w:t>T1</w:t>
             </w:r>
           </w:p>
         </w:tc>
@@ -3358,12 +4171,6 @@
       <w:gridCol w:w="3162"/>
     </w:tblGrid>
     <w:tr>
-      <w:tblPrEx>
-        <w:tblCellMar>
-          <w:top w:w="0" w:type="dxa"/>
-          <w:bottom w:w="0" w:type="dxa"/>
-        </w:tblCellMar>
-      </w:tblPrEx>
       <w:tc>
         <w:tcPr>
           <w:tcW w:w="3162" w:type="dxa"/>
@@ -3409,6 +4216,7 @@
           <w:r>
             <w:sym w:font="Symbol" w:char="F0D3"/>
           </w:r>
+          <w:proofErr w:type="gramStart"/>
           <w:r>
             <w:rPr>
               <w:lang w:val="pt-BR"/>
@@ -3430,6 +4238,7 @@
             </w:rPr>
             <w:t>2015</w:t>
           </w:r>
+          <w:proofErr w:type="gramEnd"/>
           <w:r>
             <w:fldChar w:fldCharType="end"/>
           </w:r>
@@ -3552,12 +4361,6 @@
       <w:gridCol w:w="3179"/>
     </w:tblGrid>
     <w:tr>
-      <w:tblPrEx>
-        <w:tblCellMar>
-          <w:top w:w="0" w:type="dxa"/>
-          <w:bottom w:w="0" w:type="dxa"/>
-        </w:tblCellMar>
-      </w:tblPrEx>
       <w:tc>
         <w:tcPr>
           <w:tcW w:w="6379" w:type="dxa"/>
@@ -3568,9 +4371,11 @@
               <w:lang w:val="pt-BR"/>
             </w:rPr>
           </w:pPr>
+          <w:proofErr w:type="spellStart"/>
           <w:r>
             <w:t>Acadsystem</w:t>
           </w:r>
+          <w:proofErr w:type="spellEnd"/>
         </w:p>
       </w:tc>
       <w:tc>
@@ -3598,12 +4403,6 @@
       </w:tc>
     </w:tr>
     <w:tr>
-      <w:tblPrEx>
-        <w:tblCellMar>
-          <w:top w:w="0" w:type="dxa"/>
-          <w:bottom w:w="0" w:type="dxa"/>
-        </w:tblCellMar>
-      </w:tblPrEx>
       <w:tc>
         <w:tcPr>
           <w:tcW w:w="6379" w:type="dxa"/>
@@ -3949,6 +4748,120 @@
     </w:lvl>
   </w:abstractNum>
   <w:abstractNum w:abstractNumId="12" w15:restartNumberingAfterBreak="0">
+    <w:nsid w:val="322F039E"/>
+    <w:multiLevelType w:val="multilevel"/>
+    <w:tmpl w:val="DC88D04A"/>
+    <w:lvl w:ilvl="0">
+      <w:start w:val="1"/>
+      <w:numFmt w:val="decimal"/>
+      <w:pStyle w:val="Bullet"/>
+      <w:lvlText w:val="%1."/>
+      <w:lvlJc w:val="left"/>
+      <w:pPr>
+        <w:tabs>
+          <w:tab w:val="num" w:pos="720"/>
+        </w:tabs>
+        <w:ind w:left="720" w:hanging="720"/>
+      </w:pPr>
+    </w:lvl>
+    <w:lvl w:ilvl="1">
+      <w:start w:val="1"/>
+      <w:numFmt w:val="decimal"/>
+      <w:lvlText w:val="%2."/>
+      <w:lvlJc w:val="left"/>
+      <w:pPr>
+        <w:tabs>
+          <w:tab w:val="num" w:pos="1440"/>
+        </w:tabs>
+        <w:ind w:left="1440" w:hanging="720"/>
+      </w:pPr>
+    </w:lvl>
+    <w:lvl w:ilvl="2">
+      <w:start w:val="1"/>
+      <w:numFmt w:val="decimal"/>
+      <w:lvlText w:val="%3."/>
+      <w:lvlJc w:val="left"/>
+      <w:pPr>
+        <w:tabs>
+          <w:tab w:val="num" w:pos="2160"/>
+        </w:tabs>
+        <w:ind w:left="2160" w:hanging="720"/>
+      </w:pPr>
+    </w:lvl>
+    <w:lvl w:ilvl="3">
+      <w:start w:val="1"/>
+      <w:numFmt w:val="decimal"/>
+      <w:lvlText w:val="%4."/>
+      <w:lvlJc w:val="left"/>
+      <w:pPr>
+        <w:tabs>
+          <w:tab w:val="num" w:pos="2880"/>
+        </w:tabs>
+        <w:ind w:left="2880" w:hanging="720"/>
+      </w:pPr>
+    </w:lvl>
+    <w:lvl w:ilvl="4">
+      <w:start w:val="1"/>
+      <w:numFmt w:val="decimal"/>
+      <w:lvlText w:val="%5."/>
+      <w:lvlJc w:val="left"/>
+      <w:pPr>
+        <w:tabs>
+          <w:tab w:val="num" w:pos="3600"/>
+        </w:tabs>
+        <w:ind w:left="3600" w:hanging="720"/>
+      </w:pPr>
+    </w:lvl>
+    <w:lvl w:ilvl="5">
+      <w:start w:val="1"/>
+      <w:numFmt w:val="decimal"/>
+      <w:lvlText w:val="%6."/>
+      <w:lvlJc w:val="left"/>
+      <w:pPr>
+        <w:tabs>
+          <w:tab w:val="num" w:pos="4320"/>
+        </w:tabs>
+        <w:ind w:left="4320" w:hanging="720"/>
+      </w:pPr>
+    </w:lvl>
+    <w:lvl w:ilvl="6">
+      <w:start w:val="1"/>
+      <w:numFmt w:val="decimal"/>
+      <w:lvlText w:val="%7."/>
+      <w:lvlJc w:val="left"/>
+      <w:pPr>
+        <w:tabs>
+          <w:tab w:val="num" w:pos="5040"/>
+        </w:tabs>
+        <w:ind w:left="5040" w:hanging="720"/>
+      </w:pPr>
+    </w:lvl>
+    <w:lvl w:ilvl="7">
+      <w:start w:val="1"/>
+      <w:numFmt w:val="decimal"/>
+      <w:lvlText w:val="%8."/>
+      <w:lvlJc w:val="left"/>
+      <w:pPr>
+        <w:tabs>
+          <w:tab w:val="num" w:pos="5760"/>
+        </w:tabs>
+        <w:ind w:left="5760" w:hanging="720"/>
+      </w:pPr>
+    </w:lvl>
+    <w:lvl w:ilvl="8">
+      <w:start w:val="1"/>
+      <w:numFmt w:val="decimal"/>
+      <w:lvlText w:val="%9."/>
+      <w:lvlJc w:val="left"/>
+      <w:pPr>
+        <w:tabs>
+          <w:tab w:val="num" w:pos="6480"/>
+        </w:tabs>
+        <w:ind w:left="6480" w:hanging="720"/>
+      </w:pPr>
+    </w:lvl>
+  </w:abstractNum>
+  <w:abstractNum w:abstractNumId="13" w15:restartNumberingAfterBreak="0">
     <w:nsid w:val="32982B51"/>
     <w:multiLevelType w:val="singleLevel"/>
     <w:tmpl w:val="04090001"/>
@@ -3968,7 +4881,7 @@
       </w:rPr>
     </w:lvl>
   </w:abstractNum>
-  <w:abstractNum w:abstractNumId="13" w15:restartNumberingAfterBreak="0">
+  <w:abstractNum w:abstractNumId="14" w15:restartNumberingAfterBreak="0">
     <w:nsid w:val="3375481C"/>
     <w:multiLevelType w:val="singleLevel"/>
     <w:tmpl w:val="E6747DA6"/>
@@ -3988,7 +4901,7 @@
       </w:rPr>
     </w:lvl>
   </w:abstractNum>
-  <w:abstractNum w:abstractNumId="14" w15:restartNumberingAfterBreak="0">
+  <w:abstractNum w:abstractNumId="15" w15:restartNumberingAfterBreak="0">
     <w:nsid w:val="369D5471"/>
     <w:multiLevelType w:val="singleLevel"/>
     <w:tmpl w:val="04090001"/>
@@ -4008,7 +4921,7 @@
       </w:rPr>
     </w:lvl>
   </w:abstractNum>
-  <w:abstractNum w:abstractNumId="15" w15:restartNumberingAfterBreak="0">
+  <w:abstractNum w:abstractNumId="16" w15:restartNumberingAfterBreak="0">
     <w:nsid w:val="398C0069"/>
     <w:multiLevelType w:val="hybridMultilevel"/>
     <w:tmpl w:val="28E8AA08"/>
@@ -4147,7 +5060,7 @@
       </w:rPr>
     </w:lvl>
   </w:abstractNum>
-  <w:abstractNum w:abstractNumId="16" w15:restartNumberingAfterBreak="0">
+  <w:abstractNum w:abstractNumId="17" w15:restartNumberingAfterBreak="0">
     <w:nsid w:val="42B97F7B"/>
     <w:multiLevelType w:val="singleLevel"/>
     <w:tmpl w:val="04090001"/>
@@ -4167,7 +5080,7 @@
       </w:rPr>
     </w:lvl>
   </w:abstractNum>
-  <w:abstractNum w:abstractNumId="17" w15:restartNumberingAfterBreak="0">
+  <w:abstractNum w:abstractNumId="18" w15:restartNumberingAfterBreak="0">
     <w:nsid w:val="49E170D0"/>
     <w:multiLevelType w:val="singleLevel"/>
     <w:tmpl w:val="04090001"/>
@@ -4187,7 +5100,7 @@
       </w:rPr>
     </w:lvl>
   </w:abstractNum>
-  <w:abstractNum w:abstractNumId="18" w15:restartNumberingAfterBreak="0">
+  <w:abstractNum w:abstractNumId="19" w15:restartNumberingAfterBreak="0">
     <w:nsid w:val="4F64732B"/>
     <w:multiLevelType w:val="singleLevel"/>
     <w:tmpl w:val="04090001"/>
@@ -4207,7 +5120,7 @@
       </w:rPr>
     </w:lvl>
   </w:abstractNum>
-  <w:abstractNum w:abstractNumId="19" w15:restartNumberingAfterBreak="0">
+  <w:abstractNum w:abstractNumId="20" w15:restartNumberingAfterBreak="0">
     <w:nsid w:val="52DF734E"/>
     <w:multiLevelType w:val="singleLevel"/>
     <w:tmpl w:val="04090001"/>
@@ -4227,7 +5140,7 @@
       </w:rPr>
     </w:lvl>
   </w:abstractNum>
-  <w:abstractNum w:abstractNumId="20" w15:restartNumberingAfterBreak="0">
+  <w:abstractNum w:abstractNumId="21" w15:restartNumberingAfterBreak="0">
     <w:nsid w:val="59F314B7"/>
     <w:multiLevelType w:val="singleLevel"/>
     <w:tmpl w:val="04090001"/>
@@ -4247,7 +5160,7 @@
       </w:rPr>
     </w:lvl>
   </w:abstractNum>
-  <w:abstractNum w:abstractNumId="21" w15:restartNumberingAfterBreak="0">
+  <w:abstractNum w:abstractNumId="22" w15:restartNumberingAfterBreak="0">
     <w:nsid w:val="647235F1"/>
     <w:multiLevelType w:val="singleLevel"/>
     <w:tmpl w:val="04090001"/>
@@ -4267,7 +5180,7 @@
       </w:rPr>
     </w:lvl>
   </w:abstractNum>
-  <w:abstractNum w:abstractNumId="22" w15:restartNumberingAfterBreak="0">
+  <w:abstractNum w:abstractNumId="23" w15:restartNumberingAfterBreak="0">
     <w:nsid w:val="6D2F7D46"/>
     <w:multiLevelType w:val="singleLevel"/>
     <w:tmpl w:val="04090001"/>
@@ -4287,7 +5200,7 @@
       </w:rPr>
     </w:lvl>
   </w:abstractNum>
-  <w:abstractNum w:abstractNumId="23" w15:restartNumberingAfterBreak="0">
+  <w:abstractNum w:abstractNumId="24" w15:restartNumberingAfterBreak="0">
     <w:nsid w:val="71F21F2A"/>
     <w:multiLevelType w:val="singleLevel"/>
     <w:tmpl w:val="04090001"/>
@@ -4307,7 +5220,7 @@
       </w:rPr>
     </w:lvl>
   </w:abstractNum>
-  <w:abstractNum w:abstractNumId="24" w15:restartNumberingAfterBreak="0">
+  <w:abstractNum w:abstractNumId="25" w15:restartNumberingAfterBreak="0">
     <w:nsid w:val="743601FB"/>
     <w:multiLevelType w:val="singleLevel"/>
     <w:tmpl w:val="04090001"/>
@@ -4327,7 +5240,7 @@
       </w:rPr>
     </w:lvl>
   </w:abstractNum>
-  <w:abstractNum w:abstractNumId="25" w15:restartNumberingAfterBreak="0">
+  <w:abstractNum w:abstractNumId="26" w15:restartNumberingAfterBreak="0">
     <w:nsid w:val="756150CA"/>
     <w:multiLevelType w:val="singleLevel"/>
     <w:tmpl w:val="04090001"/>
@@ -4347,7 +5260,7 @@
       </w:rPr>
     </w:lvl>
   </w:abstractNum>
-  <w:abstractNum w:abstractNumId="26" w15:restartNumberingAfterBreak="0">
+  <w:abstractNum w:abstractNumId="27" w15:restartNumberingAfterBreak="0">
     <w:nsid w:val="7BE434D7"/>
     <w:multiLevelType w:val="singleLevel"/>
     <w:tmpl w:val="04090001"/>
@@ -4367,7 +5280,7 @@
       </w:rPr>
     </w:lvl>
   </w:abstractNum>
-  <w:abstractNum w:abstractNumId="27" w15:restartNumberingAfterBreak="0">
+  <w:abstractNum w:abstractNumId="28" w15:restartNumberingAfterBreak="0">
     <w:nsid w:val="7C9362FF"/>
     <w:multiLevelType w:val="hybridMultilevel"/>
     <w:tmpl w:val="23B07F92"/>
@@ -4532,16 +5445,16 @@
     <w:abstractNumId w:val="3"/>
   </w:num>
   <w:num w:numId="4">
-    <w:abstractNumId w:val="13"/>
+    <w:abstractNumId w:val="14"/>
   </w:num>
   <w:num w:numId="5">
-    <w:abstractNumId w:val="26"/>
+    <w:abstractNumId w:val="27"/>
   </w:num>
   <w:num w:numId="6">
-    <w:abstractNumId w:val="19"/>
+    <w:abstractNumId w:val="20"/>
   </w:num>
   <w:num w:numId="7">
-    <w:abstractNumId w:val="18"/>
+    <w:abstractNumId w:val="19"/>
   </w:num>
   <w:num w:numId="8">
     <w:abstractNumId w:val="1"/>
@@ -4564,19 +5477,19 @@
     <w:abstractNumId w:val="2"/>
   </w:num>
   <w:num w:numId="10">
-    <w:abstractNumId w:val="25"/>
+    <w:abstractNumId w:val="26"/>
   </w:num>
   <w:num w:numId="11">
     <w:abstractNumId w:val="4"/>
   </w:num>
   <w:num w:numId="12">
-    <w:abstractNumId w:val="14"/>
+    <w:abstractNumId w:val="15"/>
   </w:num>
   <w:num w:numId="13">
-    <w:abstractNumId w:val="12"/>
+    <w:abstractNumId w:val="13"/>
   </w:num>
   <w:num w:numId="14">
-    <w:abstractNumId w:val="24"/>
+    <w:abstractNumId w:val="25"/>
   </w:num>
   <w:num w:numId="15">
     <w:abstractNumId w:val="11"/>
@@ -4585,22 +5498,22 @@
     <w:abstractNumId w:val="5"/>
   </w:num>
   <w:num w:numId="17">
-    <w:abstractNumId w:val="23"/>
+    <w:abstractNumId w:val="24"/>
   </w:num>
   <w:num w:numId="18">
-    <w:abstractNumId w:val="17"/>
+    <w:abstractNumId w:val="18"/>
   </w:num>
   <w:num w:numId="19">
     <w:abstractNumId w:val="6"/>
   </w:num>
   <w:num w:numId="20">
-    <w:abstractNumId w:val="16"/>
+    <w:abstractNumId w:val="17"/>
   </w:num>
   <w:num w:numId="21">
     <w:abstractNumId w:val="10"/>
   </w:num>
   <w:num w:numId="22">
-    <w:abstractNumId w:val="22"/>
+    <w:abstractNumId w:val="23"/>
   </w:num>
   <w:num w:numId="23">
     <w:abstractNumId w:val="9"/>
@@ -4612,16 +5525,19 @@
     <w:abstractNumId w:val="7"/>
   </w:num>
   <w:num w:numId="26">
-    <w:abstractNumId w:val="20"/>
+    <w:abstractNumId w:val="21"/>
   </w:num>
   <w:num w:numId="27">
-    <w:abstractNumId w:val="21"/>
+    <w:abstractNumId w:val="22"/>
   </w:num>
   <w:num w:numId="28">
-    <w:abstractNumId w:val="27"/>
+    <w:abstractNumId w:val="28"/>
   </w:num>
   <w:num w:numId="29">
-    <w:abstractNumId w:val="15"/>
+    <w:abstractNumId w:val="16"/>
+  </w:num>
+  <w:num w:numId="30">
+    <w:abstractNumId w:val="12"/>
   </w:num>
 </w:numbering>
 </file>
@@ -5181,7 +6097,9 @@
   </w:style>
   <w:style w:type="character" w:default="1" w:styleId="Fontepargpadro">
     <w:name w:val="Default Paragraph Font"/>
+    <w:uiPriority w:val="1"/>
     <w:semiHidden/>
+    <w:unhideWhenUsed/>
   </w:style>
   <w:style w:type="table" w:default="1" w:styleId="Tabelanormal">
     <w:name w:val="Normal Table"/>
@@ -5526,13 +6444,13 @@
     <w:pPr>
       <w:widowControl/>
       <w:numPr>
-        <w:numId w:val="81"/>
+        <w:numId w:val="30"/>
       </w:numPr>
       <w:tabs>
         <w:tab w:val="left" w:pos="720"/>
       </w:tabs>
       <w:spacing w:before="120" w:line="240" w:lineRule="auto"/>
-      <w:ind w:left="720" w:right="360"/>
+      <w:ind w:right="360"/>
       <w:jc w:val="both"/>
     </w:pPr>
     <w:rPr>
@@ -5589,8 +6507,8 @@
       <w:sz w:val="18"/>
     </w:rPr>
   </w:style>
-  <w:style w:type="paragraph" w:customStyle="1" w:styleId="BalloonText">
-    <w:name w:val="Balloon Text"/>
+  <w:style w:type="paragraph" w:customStyle="1" w:styleId="Textodebalo1">
+    <w:name w:val="Texto de balão1"/>
     <w:basedOn w:val="Normal"/>
     <w:semiHidden/>
     <w:unhideWhenUsed/>
@@ -5604,7 +6522,7 @@
     </w:rPr>
   </w:style>
   <w:style w:type="character" w:customStyle="1" w:styleId="CharChar">
-    <w:name w:val=" Char Char"/>
+    <w:name w:val="Char Char"/>
     <w:semiHidden/>
     <w:rPr>
       <w:rFonts w:ascii="Tahoma" w:hAnsi="Tahoma" w:cs="Tahoma"/>
@@ -5642,6 +6560,11 @@
       <w:szCs w:val="16"/>
       <w:lang w:val="en-US" w:eastAsia="en-US"/>
     </w:rPr>
+  </w:style>
+  <w:style w:type="character" w:customStyle="1" w:styleId="apple-converted-space">
+    <w:name w:val="apple-converted-space"/>
+    <w:basedOn w:val="Fontepargpadro"/>
+    <w:rsid w:val="00D10CC1"/>
   </w:style>
 </w:styles>
 </file>
@@ -5912,7 +6835,7 @@
 </file>
 
 <file path=customXml/itemProps1.xml><?xml version="1.0" encoding="utf-8"?>
-<ds:datastoreItem xmlns:ds="http://schemas.openxmlformats.org/officeDocument/2006/customXml" ds:itemID="{9FF1C375-C606-44DA-AB43-BBA6D57A7106}">
+<ds:datastoreItem xmlns:ds="http://schemas.openxmlformats.org/officeDocument/2006/customXml" ds:itemID="{40A2E690-17EB-43E5-9D6F-B5CD64748CFF}">
   <ds:schemaRefs>
     <ds:schemaRef ds:uri="http://schemas.openxmlformats.org/officeDocument/2006/bibliography"/>
   </ds:schemaRefs>

</xml_diff>

<commit_message>
atlz req. não funcionais
</commit_message>
<xml_diff>
--- a/Requisitos/AS_visao.docx
+++ b/Requisitos/AS_visao.docx
@@ -2345,13 +2345,10 @@
           <w:p>
             <w:pPr>
               <w:pStyle w:val="Corpodetexto"/>
-              <w:tabs>
-                <w:tab w:val="left" w:pos="2070"/>
-              </w:tabs>
-              <w:ind w:left="0"/>
-            </w:pPr>
-            <w:r>
-              <w:t>O sistema deverá permitir acesso através do ambiente intranet e internet da organização, quando necessário.</w:t>
+              <w:ind w:left="0"/>
+            </w:pPr>
+            <w:r>
+              <w:t>Todo acesso a informação do sistema será controlado por perfil de usuário mediante autenticação.</w:t>
             </w:r>
           </w:p>
         </w:tc>
@@ -2402,7 +2399,21 @@
               <w:ind w:left="0"/>
             </w:pPr>
             <w:r>
-              <w:t xml:space="preserve">Os padrões de projeto utilizados serão: MVC, Singleton. </w:t>
+              <w:t xml:space="preserve">O sistema será desenvolvido na plataforma </w:t>
+            </w:r>
+            <w:r>
+              <w:t>Android</w:t>
+            </w:r>
+            <w:r>
+              <w:t>, com o uso da IDE Android Studio</w:t>
+            </w:r>
+            <w:r>
+              <w:t xml:space="preserve"> 1.3</w:t>
+            </w:r>
+            <w:bookmarkStart w:id="36" w:name="_GoBack"/>
+            <w:bookmarkEnd w:id="36"/>
+            <w:r>
+              <w:t>.</w:t>
             </w:r>
           </w:p>
         </w:tc>
@@ -2421,9 +2432,8 @@
             <w:r>
               <w:rPr>
                 <w:b/>
-                <w:bCs/>
-              </w:rPr>
-              <w:t>Alta</w:t>
+              </w:rPr>
+              <w:t>Alto</w:t>
             </w:r>
           </w:p>
         </w:tc>
@@ -2434,9 +2444,6 @@
           <w:p>
             <w:pPr>
               <w:pStyle w:val="Corpodetexto"/>
-              <w:tabs>
-                <w:tab w:val="center" w:pos="1309"/>
-              </w:tabs>
               <w:ind w:left="0"/>
             </w:pPr>
             <w:r>
@@ -2456,10 +2463,31 @@
               <w:ind w:left="0"/>
             </w:pPr>
             <w:r>
-              <w:t>Sistema pode ser usado</w:t>
-            </w:r>
-            <w:r>
-              <w:t xml:space="preserve"> nos sistemas operacionais: Linux, Windows, IOS.</w:t>
+              <w:t xml:space="preserve">O </w:t>
+            </w:r>
+            <w:r>
+              <w:t>usuário</w:t>
+            </w:r>
+            <w:r>
+              <w:t xml:space="preserve"> deve </w:t>
+            </w:r>
+            <w:r>
+              <w:t xml:space="preserve">concluir </w:t>
+            </w:r>
+            <w:r>
+              <w:t xml:space="preserve">os cadastros em </w:t>
+            </w:r>
+            <w:r>
+              <w:t>4</w:t>
+            </w:r>
+            <w:r>
+              <w:t xml:space="preserve"> </w:t>
+            </w:r>
+            <w:r>
+              <w:t>cliques</w:t>
+            </w:r>
+            <w:r>
+              <w:t>.</w:t>
             </w:r>
           </w:p>
         </w:tc>
@@ -2478,9 +2506,8 @@
             <w:r>
               <w:rPr>
                 <w:b/>
-                <w:bCs/>
-              </w:rPr>
-              <w:t>Alta</w:t>
+              </w:rPr>
+              <w:t>Médio</w:t>
             </w:r>
           </w:p>
         </w:tc>
@@ -2510,13 +2537,7 @@
               <w:ind w:left="0"/>
             </w:pPr>
             <w:r>
-              <w:t xml:space="preserve">Browsers </w:t>
-            </w:r>
-            <w:r>
-              <w:t>compatíveis:</w:t>
-            </w:r>
-            <w:r>
-              <w:t xml:space="preserve"> IE a partir da versão 7, Firefox a partir da versão 7, Chrome a partir da versão 7</w:t>
+              <w:t>As Consultas aos relatórios devem levar no máximo 4 segundos.</w:t>
             </w:r>
           </w:p>
         </w:tc>
@@ -2535,7 +2556,6 @@
             <w:r>
               <w:rPr>
                 <w:b/>
-                <w:bCs/>
               </w:rPr>
               <w:t>Alta</w:t>
             </w:r>
@@ -2567,7 +2587,7 @@
               <w:ind w:left="0"/>
             </w:pPr>
             <w:r>
-              <w:t>Todo acesso a informação do sistema será controlado por perfil de usuário mediante autenticação.</w:t>
+              <w:t>Backups do sistema serão realizados mensalmente.</w:t>
             </w:r>
           </w:p>
         </w:tc>
@@ -2586,9 +2606,8 @@
             <w:r>
               <w:rPr>
                 <w:b/>
-                <w:bCs/>
-              </w:rPr>
-              <w:t>Alta</w:t>
+              </w:rPr>
+              <w:t>Médio</w:t>
             </w:r>
           </w:p>
         </w:tc>
@@ -2618,22 +2637,10 @@
               <w:ind w:left="0"/>
             </w:pPr>
             <w:r>
-              <w:t xml:space="preserve">O sistema deverá ser acessado completamente via browser </w:t>
-            </w:r>
-            <w:r>
-              <w:t xml:space="preserve">Através do protocolo de </w:t>
-            </w:r>
-            <w:r>
-              <w:t>aplicação:</w:t>
-            </w:r>
-            <w:r>
-              <w:t xml:space="preserve">  </w:t>
-            </w:r>
-            <w:r>
-              <w:t>HTTP</w:t>
-            </w:r>
-            <w:r>
-              <w:t>.</w:t>
+              <w:t>Garantia de func</w:t>
+            </w:r>
+            <w:r>
+              <w:t>ionamento a partir da versão Jellybean 4.1</w:t>
             </w:r>
           </w:p>
         </w:tc>
@@ -2653,390 +2660,7 @@
               <w:rPr>
                 <w:b/>
               </w:rPr>
-              <w:t>Média</w:t>
-            </w:r>
-          </w:p>
-        </w:tc>
-        <w:tc>
-          <w:tcPr>
-            <w:tcW w:w="2835" w:type="dxa"/>
-          </w:tcPr>
-          <w:p>
-            <w:pPr>
-              <w:pStyle w:val="Corpodetexto"/>
-              <w:ind w:left="0"/>
-              <w:rPr>
-                <w:u w:val="single"/>
-              </w:rPr>
-            </w:pPr>
-            <w:r>
-              <w:t>T1</w:t>
-            </w:r>
-          </w:p>
-        </w:tc>
-      </w:tr>
-      <w:tr>
-        <w:tc>
-          <w:tcPr>
-            <w:tcW w:w="3652" w:type="dxa"/>
-          </w:tcPr>
-          <w:p>
-            <w:pPr>
-              <w:pStyle w:val="Corpodetexto"/>
-              <w:ind w:left="0"/>
-              <w:rPr>
-                <w:u w:val="single"/>
-              </w:rPr>
-            </w:pPr>
-            <w:r>
-              <w:t>O sistema só permitirá aceso aos dados, com autorização mediante ao login</w:t>
-            </w:r>
-            <w:r>
-              <w:t>.</w:t>
-            </w:r>
-          </w:p>
-        </w:tc>
-        <w:tc>
-          <w:tcPr>
-            <w:tcW w:w="1418" w:type="dxa"/>
-          </w:tcPr>
-          <w:p>
-            <w:pPr>
-              <w:pStyle w:val="Corpodetexto"/>
-              <w:ind w:left="0"/>
-              <w:rPr>
-                <w:b/>
-              </w:rPr>
-            </w:pPr>
-            <w:r>
-              <w:rPr>
-                <w:b/>
-              </w:rPr>
-              <w:t>Alto</w:t>
-            </w:r>
-          </w:p>
-        </w:tc>
-        <w:tc>
-          <w:tcPr>
-            <w:tcW w:w="2835" w:type="dxa"/>
-          </w:tcPr>
-          <w:p>
-            <w:pPr>
-              <w:pStyle w:val="Corpodetexto"/>
-              <w:ind w:left="0"/>
-            </w:pPr>
-            <w:r>
-              <w:t>T1</w:t>
-            </w:r>
-          </w:p>
-        </w:tc>
-      </w:tr>
-      <w:tr>
-        <w:tc>
-          <w:tcPr>
-            <w:tcW w:w="3652" w:type="dxa"/>
-          </w:tcPr>
-          <w:p>
-            <w:pPr>
-              <w:pStyle w:val="Corpodetexto"/>
-              <w:ind w:left="0"/>
-            </w:pPr>
-            <w:r>
-              <w:t>O sistema será desenvolvido na plataforma PHP versão 5.3</w:t>
-            </w:r>
-          </w:p>
-        </w:tc>
-        <w:tc>
-          <w:tcPr>
-            <w:tcW w:w="1418" w:type="dxa"/>
-          </w:tcPr>
-          <w:p>
-            <w:pPr>
-              <w:pStyle w:val="Corpodetexto"/>
-              <w:ind w:left="0"/>
-              <w:rPr>
-                <w:b/>
-              </w:rPr>
-            </w:pPr>
-            <w:r>
-              <w:rPr>
-                <w:b/>
-              </w:rPr>
-              <w:t>Alto</w:t>
-            </w:r>
-          </w:p>
-        </w:tc>
-        <w:tc>
-          <w:tcPr>
-            <w:tcW w:w="2835" w:type="dxa"/>
-          </w:tcPr>
-          <w:p>
-            <w:pPr>
-              <w:pStyle w:val="Corpodetexto"/>
-              <w:ind w:left="0"/>
-            </w:pPr>
-            <w:r>
-              <w:t>T1</w:t>
-            </w:r>
-          </w:p>
-        </w:tc>
-      </w:tr>
-      <w:tr>
-        <w:tc>
-          <w:tcPr>
-            <w:tcW w:w="3652" w:type="dxa"/>
-          </w:tcPr>
-          <w:p>
-            <w:pPr>
-              <w:pStyle w:val="Corpodetexto"/>
-              <w:ind w:left="0"/>
-            </w:pPr>
-            <w:r>
-              <w:t xml:space="preserve">A solução deve ter uma interface prática, </w:t>
-            </w:r>
-            <w:r>
-              <w:t xml:space="preserve">os preenchimentos dos campos de </w:t>
-            </w:r>
-            <w:r>
-              <w:t>formulário devem ser simples de forma a facilitar o trabalho do usuário.</w:t>
-            </w:r>
-          </w:p>
-        </w:tc>
-        <w:tc>
-          <w:tcPr>
-            <w:tcW w:w="1418" w:type="dxa"/>
-          </w:tcPr>
-          <w:p>
-            <w:pPr>
-              <w:pStyle w:val="Corpodetexto"/>
-              <w:ind w:left="0"/>
-              <w:rPr>
-                <w:b/>
-              </w:rPr>
-            </w:pPr>
-            <w:r>
-              <w:rPr>
-                <w:b/>
-              </w:rPr>
-              <w:t>Média</w:t>
-            </w:r>
-          </w:p>
-        </w:tc>
-        <w:tc>
-          <w:tcPr>
-            <w:tcW w:w="2835" w:type="dxa"/>
-          </w:tcPr>
-          <w:p>
-            <w:pPr>
-              <w:pStyle w:val="Corpodetexto"/>
-              <w:ind w:left="0"/>
-            </w:pPr>
-            <w:r>
-              <w:t>T1</w:t>
-            </w:r>
-          </w:p>
-        </w:tc>
-      </w:tr>
-      <w:tr>
-        <w:tc>
-          <w:tcPr>
-            <w:tcW w:w="3652" w:type="dxa"/>
-          </w:tcPr>
-          <w:p>
-            <w:pPr>
-              <w:pStyle w:val="Corpodetexto"/>
-              <w:ind w:left="0"/>
-            </w:pPr>
-            <w:r>
-              <w:lastRenderedPageBreak/>
-              <w:t>O sistema deve responder a qualquer ação do usuário em pelo menos 4 segundos. Caso contrário, a aplicação deve exibir uma animação indicando ao usuário que sua requisição está sendo processada.</w:t>
-            </w:r>
-          </w:p>
-        </w:tc>
-        <w:tc>
-          <w:tcPr>
-            <w:tcW w:w="1418" w:type="dxa"/>
-          </w:tcPr>
-          <w:p>
-            <w:pPr>
-              <w:pStyle w:val="Corpodetexto"/>
-              <w:ind w:left="0"/>
-              <w:rPr>
-                <w:b/>
-              </w:rPr>
-            </w:pPr>
-            <w:r>
-              <w:rPr>
-                <w:b/>
-              </w:rPr>
-              <w:t>Baixo</w:t>
-            </w:r>
-          </w:p>
-        </w:tc>
-        <w:tc>
-          <w:tcPr>
-            <w:tcW w:w="2835" w:type="dxa"/>
-          </w:tcPr>
-          <w:p>
-            <w:pPr>
-              <w:pStyle w:val="Corpodetexto"/>
-              <w:ind w:left="0"/>
-            </w:pPr>
-            <w:r>
-              <w:t>T1</w:t>
-            </w:r>
-          </w:p>
-        </w:tc>
-      </w:tr>
-      <w:tr>
-        <w:tc>
-          <w:tcPr>
-            <w:tcW w:w="3652" w:type="dxa"/>
-          </w:tcPr>
-          <w:p>
-            <w:pPr>
-              <w:pStyle w:val="Corpodetexto"/>
-              <w:ind w:left="0"/>
-            </w:pPr>
-            <w:r>
-              <w:t>O sistema apresentará um design responsivo, facilitando seu uso em diversos tamanhos de tela.</w:t>
-            </w:r>
-          </w:p>
-        </w:tc>
-        <w:tc>
-          <w:tcPr>
-            <w:tcW w:w="1418" w:type="dxa"/>
-          </w:tcPr>
-          <w:p>
-            <w:pPr>
-              <w:pStyle w:val="Corpodetexto"/>
-              <w:ind w:left="0"/>
-              <w:rPr>
-                <w:b/>
-              </w:rPr>
-            </w:pPr>
-            <w:r>
-              <w:rPr>
-                <w:b/>
-              </w:rPr>
               <w:t>Médio</w:t>
-            </w:r>
-          </w:p>
-        </w:tc>
-        <w:tc>
-          <w:tcPr>
-            <w:tcW w:w="2835" w:type="dxa"/>
-          </w:tcPr>
-          <w:p>
-            <w:pPr>
-              <w:pStyle w:val="Corpodetexto"/>
-              <w:ind w:left="0"/>
-            </w:pPr>
-            <w:r>
-              <w:t>T1</w:t>
-            </w:r>
-          </w:p>
-        </w:tc>
-      </w:tr>
-      <w:tr>
-        <w:tc>
-          <w:tcPr>
-            <w:tcW w:w="3652" w:type="dxa"/>
-          </w:tcPr>
-          <w:p>
-            <w:pPr>
-              <w:pStyle w:val="Corpodetexto"/>
-              <w:ind w:left="0"/>
-            </w:pPr>
-            <w:r>
-              <w:t>Backups do sistema serão realizados mensalmente.</w:t>
-            </w:r>
-          </w:p>
-        </w:tc>
-        <w:tc>
-          <w:tcPr>
-            <w:tcW w:w="1418" w:type="dxa"/>
-          </w:tcPr>
-          <w:p>
-            <w:pPr>
-              <w:pStyle w:val="Corpodetexto"/>
-              <w:ind w:left="0"/>
-              <w:rPr>
-                <w:b/>
-              </w:rPr>
-            </w:pPr>
-            <w:r>
-              <w:rPr>
-                <w:b/>
-              </w:rPr>
-              <w:t>Médio</w:t>
-            </w:r>
-          </w:p>
-        </w:tc>
-        <w:tc>
-          <w:tcPr>
-            <w:tcW w:w="2835" w:type="dxa"/>
-          </w:tcPr>
-          <w:p>
-            <w:pPr>
-              <w:pStyle w:val="Corpodetexto"/>
-              <w:ind w:left="0"/>
-            </w:pPr>
-            <w:r>
-              <w:t>T1</w:t>
-            </w:r>
-          </w:p>
-        </w:tc>
-      </w:tr>
-      <w:tr>
-        <w:tc>
-          <w:tcPr>
-            <w:tcW w:w="3652" w:type="dxa"/>
-          </w:tcPr>
-          <w:p>
-            <w:pPr>
-              <w:pStyle w:val="Corpodetexto"/>
-              <w:ind w:left="0"/>
-            </w:pPr>
-            <w:r>
-              <w:t xml:space="preserve">As senhas dos usuários serão </w:t>
-            </w:r>
-            <w:r>
-              <w:t>c</w:t>
-            </w:r>
-            <w:r>
-              <w:t xml:space="preserve">riptografadas e </w:t>
-            </w:r>
-            <w:r>
-              <w:t xml:space="preserve">em seguida </w:t>
-            </w:r>
-            <w:r>
-              <w:t>armazenadas no banco de dados</w:t>
-            </w:r>
-            <w:r>
-              <w:t>.</w:t>
-            </w:r>
-            <w:bookmarkStart w:id="36" w:name="_GoBack"/>
-            <w:bookmarkEnd w:id="36"/>
-          </w:p>
-        </w:tc>
-        <w:tc>
-          <w:tcPr>
-            <w:tcW w:w="1418" w:type="dxa"/>
-          </w:tcPr>
-          <w:p>
-            <w:pPr>
-              <w:pStyle w:val="Corpodetexto"/>
-              <w:ind w:left="0"/>
-              <w:rPr>
-                <w:b/>
-              </w:rPr>
-            </w:pPr>
-            <w:r>
-              <w:rPr>
-                <w:b/>
-              </w:rPr>
-              <w:t>Alto</w:t>
             </w:r>
           </w:p>
         </w:tc>
@@ -3221,7 +2845,7 @@
               <w:rStyle w:val="Nmerodepgina"/>
               <w:noProof/>
             </w:rPr>
-            <w:t>4</w:t>
+            <w:t>3</w:t>
           </w:r>
           <w:r>
             <w:rPr>
@@ -5827,7 +5451,7 @@
 </file>
 
 <file path=customXml/itemProps1.xml><?xml version="1.0" encoding="utf-8"?>
-<ds:datastoreItem xmlns:ds="http://schemas.openxmlformats.org/officeDocument/2006/customXml" ds:itemID="{1F5F37C4-F0D4-4C82-A0D5-4FBC8D404D98}">
+<ds:datastoreItem xmlns:ds="http://schemas.openxmlformats.org/officeDocument/2006/customXml" ds:itemID="{C6A41AE7-3EB4-49BE-82FD-E2C76D81EC70}">
   <ds:schemaRefs>
     <ds:schemaRef ds:uri="http://schemas.openxmlformats.org/officeDocument/2006/bibliography"/>
   </ds:schemaRefs>

</xml_diff>